<commit_message>
Updated Content for Known issues - Plugins * Drill down * Remittance * Subscriptions Added  Known issues foe more Plugins
</commit_message>
<xml_diff>
--- a/plugins-known-issues/Known-Issues-Plugins-Drill-down.docx
+++ b/plugins-known-issues/Known-Issues-Plugins-Drill-down.docx
@@ -1,6 +1,6 @@
 
 <file path=word/document.xml><?xml version="1.0" encoding="utf-8"?>
-<w:document xmlns:wpc="http://schemas.microsoft.com/office/word/2010/wordprocessingCanvas" xmlns:cx="http://schemas.microsoft.com/office/drawing/2014/chartex" xmlns:cx1="http://schemas.microsoft.com/office/drawing/2015/9/8/chartex" xmlns:cx2="http://schemas.microsoft.com/office/drawing/2015/10/21/chartex" xmlns:cx3="http://schemas.microsoft.com/office/drawing/2016/5/9/chartex" xmlns:cx4="http://schemas.microsoft.com/office/drawing/2016/5/10/chartex" xmlns:cx5="http://schemas.microsoft.com/office/drawing/2016/5/11/chartex" xmlns:cx6="http://schemas.microsoft.com/office/drawing/2016/5/12/chartex" xmlns:cx7="http://schemas.microsoft.com/office/drawing/2016/5/13/chartex" xmlns:cx8="http://schemas.microsoft.com/office/drawing/2016/5/14/chartex" xmlns:mc="http://schemas.openxmlformats.org/markup-compatibility/2006" xmlns:aink="http://schemas.microsoft.com/office/drawing/2016/ink" xmlns:am3d="http://schemas.microsoft.com/office/drawing/2017/model3d" xmlns:o="urn:schemas-microsoft-com:office:office" xmlns:oel="http://schemas.microsoft.com/office/2019/extlst" xmlns:r="http://schemas.openxmlformats.org/officeDocument/2006/relationships" xmlns:m="http://schemas.openxmlformats.org/officeDocument/2006/math" xmlns:v="urn:schemas-microsoft-com:vml" xmlns:wp14="http://schemas.microsoft.com/office/word/2010/wordprocessingDrawing" xmlns:wp="http://schemas.openxmlformats.org/drawingml/2006/wordprocessingDrawing" xmlns:w10="urn:schemas-microsoft-com:office:word" xmlns:w="http://schemas.openxmlformats.org/wordprocessingml/2006/main" xmlns:w14="http://schemas.microsoft.com/office/word/2010/wordml" xmlns:w15="http://schemas.microsoft.com/office/word/2012/wordml" xmlns:w16cex="http://schemas.microsoft.com/office/word/2018/wordml/cex" xmlns:w16cid="http://schemas.microsoft.com/office/word/2016/wordml/cid" xmlns:w16="http://schemas.microsoft.com/office/word/2018/wordml" xmlns:w16sdtdh="http://schemas.microsoft.com/office/word/2020/wordml/sdtdatahash" xmlns:w16se="http://schemas.microsoft.com/office/word/2015/wordml/symex" xmlns:wpg="http://schemas.microsoft.com/office/word/2010/wordprocessingGroup" xmlns:wpi="http://schemas.microsoft.com/office/word/2010/wordprocessingInk" xmlns:wne="http://schemas.microsoft.com/office/word/2006/wordml" xmlns:wps="http://schemas.microsoft.com/office/word/2010/wordprocessingShape" mc:Ignorable="w14 w15 w16se w16cid w16 w16cex w16sdtdh wp14">
+<w:document xmlns:wpc="http://schemas.microsoft.com/office/word/2010/wordprocessingCanvas" xmlns:cx="http://schemas.microsoft.com/office/drawing/2014/chartex" xmlns:cx1="http://schemas.microsoft.com/office/drawing/2015/9/8/chartex" xmlns:cx2="http://schemas.microsoft.com/office/drawing/2015/10/21/chartex" xmlns:cx3="http://schemas.microsoft.com/office/drawing/2016/5/9/chartex" xmlns:cx4="http://schemas.microsoft.com/office/drawing/2016/5/10/chartex" xmlns:cx5="http://schemas.microsoft.com/office/drawing/2016/5/11/chartex" xmlns:cx6="http://schemas.microsoft.com/office/drawing/2016/5/12/chartex" xmlns:cx7="http://schemas.microsoft.com/office/drawing/2016/5/13/chartex" xmlns:cx8="http://schemas.microsoft.com/office/drawing/2016/5/14/chartex" xmlns:mc="http://schemas.openxmlformats.org/markup-compatibility/2006" xmlns:aink="http://schemas.microsoft.com/office/drawing/2016/ink" xmlns:am3d="http://schemas.microsoft.com/office/drawing/2017/model3d" xmlns:o="urn:schemas-microsoft-com:office:office" xmlns:oel="http://schemas.microsoft.com/office/2019/extlst" xmlns:r="http://schemas.openxmlformats.org/officeDocument/2006/relationships" xmlns:m="http://schemas.openxmlformats.org/officeDocument/2006/math" xmlns:v="urn:schemas-microsoft-com:vml" xmlns:wp14="http://schemas.microsoft.com/office/word/2010/wordprocessingDrawing" xmlns:wp="http://schemas.openxmlformats.org/drawingml/2006/wordprocessingDrawing" xmlns:w10="urn:schemas-microsoft-com:office:word" xmlns:w="http://schemas.openxmlformats.org/wordprocessingml/2006/main" xmlns:w14="http://schemas.microsoft.com/office/word/2010/wordml" xmlns:w15="http://schemas.microsoft.com/office/word/2012/wordml" xmlns:w16cex="http://schemas.microsoft.com/office/word/2018/wordml/cex" xmlns:w16cid="http://schemas.microsoft.com/office/word/2016/wordml/cid" xmlns:w16="http://schemas.microsoft.com/office/word/2018/wordml" xmlns:w16du="http://schemas.microsoft.com/office/word/2023/wordml/word16du" xmlns:w16sdtdh="http://schemas.microsoft.com/office/word/2020/wordml/sdtdatahash" xmlns:w16se="http://schemas.microsoft.com/office/word/2015/wordml/symex" xmlns:wpg="http://schemas.microsoft.com/office/word/2010/wordprocessingGroup" xmlns:wpi="http://schemas.microsoft.com/office/word/2010/wordprocessingInk" xmlns:wne="http://schemas.microsoft.com/office/word/2006/wordml" xmlns:wps="http://schemas.microsoft.com/office/word/2010/wordprocessingShape" mc:Ignorable="w14 w15 w16se w16cid w16 w16cex w16sdtdh w16du wp14">
   <w:body>
     <w:sdt>
       <w:sdtPr>
@@ -27,7 +27,7 @@
       <w:sdtContent>
         <w:p>
           <w:pPr>
-            <w:pStyle w:val="TOC-opskrif"/>
+            <w:pStyle w:val="TOCHeading"/>
           </w:pPr>
           <w:r>
             <w:t>Table of Contents</w:t>
@@ -45,7 +45,7 @@
               <w:kern w:val="2"/>
               <w:sz w:val="24"/>
               <w:szCs w:val="24"/>
-              <w:lang w:val="af-ZA" w:eastAsia="af-ZA"/>
+              <w:lang w:eastAsia="en-ZA"/>
               <w14:ligatures w14:val="standardContextual"/>
             </w:rPr>
           </w:pPr>
@@ -58,17 +58,17 @@
           <w:r>
             <w:fldChar w:fldCharType="separate"/>
           </w:r>
-          <w:hyperlink w:anchor="_Toc163461803" w:history="1">
-            <w:r>
-              <w:rPr>
-                <w:rStyle w:val="Hiperskakel"/>
+          <w:hyperlink w:anchor="_Toc178051880" w:history="1">
+            <w:r>
+              <w:rPr>
+                <w:rStyle w:val="Hyperlink"/>
                 <w:rFonts w:ascii="Segoe UI Black" w:hAnsi="Segoe UI Black" w:cs="Segoe UI Black"/>
                 <w:b/>
                 <w:bCs/>
                 <w:noProof/>
                 <w:lang w:val="x-none"/>
               </w:rPr>
-              <w:t>Drill down plugin - Stock item Invoice AV Error</w:t>
+              <w:t>Known issues - Drill down plugin</w:t>
             </w:r>
             <w:r>
               <w:rPr>
@@ -89,7 +89,7 @@
                 <w:noProof/>
                 <w:webHidden/>
               </w:rPr>
-              <w:instrText xml:space="preserve"> PAGEREF _Toc163461803 \h </w:instrText>
+              <w:instrText xml:space="preserve"> PAGEREF _Toc178051880 \h </w:instrText>
             </w:r>
             <w:r>
               <w:rPr>
@@ -132,14 +132,92 @@
               <w:kern w:val="2"/>
               <w:sz w:val="24"/>
               <w:szCs w:val="24"/>
-              <w:lang w:val="af-ZA" w:eastAsia="af-ZA"/>
+              <w:lang w:eastAsia="en-ZA"/>
               <w14:ligatures w14:val="standardContextual"/>
             </w:rPr>
           </w:pPr>
-          <w:hyperlink w:anchor="_Toc163461804" w:history="1">
-            <w:r>
-              <w:rPr>
-                <w:rStyle w:val="Hiperskakel"/>
+          <w:hyperlink w:anchor="_Toc178051881" w:history="1">
+            <w:r>
+              <w:rPr>
+                <w:rStyle w:val="Hyperlink"/>
+                <w:rFonts w:ascii="Segoe UI Black" w:hAnsi="Segoe UI Black" w:cs="Segoe UI Black"/>
+                <w:b/>
+                <w:bCs/>
+                <w:noProof/>
+                <w:lang w:val="x-none"/>
+              </w:rPr>
+              <w:t>Drill down plugin - Stock item Invoice AV Error</w:t>
+            </w:r>
+            <w:r>
+              <w:rPr>
+                <w:noProof/>
+                <w:webHidden/>
+              </w:rPr>
+              <w:tab/>
+            </w:r>
+            <w:r>
+              <w:rPr>
+                <w:noProof/>
+                <w:webHidden/>
+              </w:rPr>
+              <w:fldChar w:fldCharType="begin"/>
+            </w:r>
+            <w:r>
+              <w:rPr>
+                <w:noProof/>
+                <w:webHidden/>
+              </w:rPr>
+              <w:instrText xml:space="preserve"> PAGEREF _Toc178051881 \h </w:instrText>
+            </w:r>
+            <w:r>
+              <w:rPr>
+                <w:noProof/>
+                <w:webHidden/>
+              </w:rPr>
+            </w:r>
+            <w:r>
+              <w:rPr>
+                <w:noProof/>
+                <w:webHidden/>
+              </w:rPr>
+              <w:fldChar w:fldCharType="separate"/>
+            </w:r>
+            <w:r>
+              <w:rPr>
+                <w:noProof/>
+                <w:webHidden/>
+              </w:rPr>
+              <w:t>2</w:t>
+            </w:r>
+            <w:r>
+              <w:rPr>
+                <w:noProof/>
+                <w:webHidden/>
+              </w:rPr>
+              <w:fldChar w:fldCharType="end"/>
+            </w:r>
+          </w:hyperlink>
+        </w:p>
+        <w:p>
+          <w:pPr>
+            <w:pStyle w:val="TOC1"/>
+            <w:tabs>
+              <w:tab w:val="right" w:leader="dot" w:pos="10456"/>
+            </w:tabs>
+            <w:rPr>
+              <w:rFonts w:eastAsiaTheme="minorEastAsia"/>
+              <w:noProof/>
+              <w:kern w:val="2"/>
+              <w:sz w:val="24"/>
+              <w:szCs w:val="24"/>
+              <w:lang w:eastAsia="en-ZA"/>
+              <w14:ligatures w14:val="standardContextual"/>
+            </w:rPr>
+          </w:pPr>
+          <w:hyperlink w:anchor="_Toc178051882" w:history="1">
+            <w:r>
+              <w:rPr>
+                <w:rStyle w:val="Hyperlink"/>
                 <w:rFonts w:ascii="Segoe UI Black" w:hAnsi="Segoe UI Black"/>
                 <w:noProof/>
               </w:rPr>
@@ -164,7 +242,7 @@
                 <w:noProof/>
                 <w:webHidden/>
               </w:rPr>
-              <w:instrText xml:space="preserve"> PAGEREF _Toc163461804 \h </w:instrText>
+              <w:instrText xml:space="preserve"> PAGEREF _Toc178051882 \h </w:instrText>
             </w:r>
             <w:r>
               <w:rPr>
@@ -184,7 +262,7 @@
                 <w:noProof/>
                 <w:webHidden/>
               </w:rPr>
-              <w:t>2</w:t>
+              <w:t>3</w:t>
             </w:r>
             <w:r>
               <w:rPr>
@@ -207,7 +285,6 @@
         </w:p>
       </w:sdtContent>
     </w:sdt>
-    <w:p/>
     <w:p>
       <w:pPr>
         <w:keepNext/>
@@ -226,8 +303,7 @@
           <w:lang w:val="x-none"/>
         </w:rPr>
       </w:pPr>
-      <w:bookmarkStart w:id="0" w:name="_Toc163461803"/>
-      <w:proofErr w:type="spellStart"/>
+      <w:bookmarkStart w:id="0" w:name="_Toc178051880"/>
       <w:r>
         <w:rPr>
           <w:rFonts w:ascii="Segoe UI Black" w:hAnsi="Segoe UI Black" w:cs="Segoe UI Black"/>
@@ -238,9 +314,9 @@
           <w:szCs w:val="28"/>
           <w:lang w:val="x-none"/>
         </w:rPr>
-        <w:t>Drill</w:t>
+        <w:t>Known issues - Drill down plugin</w:t>
       </w:r>
-      <w:proofErr w:type="spellEnd"/>
+      <w:bookmarkEnd w:id="0"/>
       <w:r>
         <w:rPr>
           <w:rFonts w:ascii="Segoe UI Black" w:hAnsi="Segoe UI Black" w:cs="Segoe UI Black"/>
@@ -253,7 +329,471 @@
         </w:rPr>
         <w:t xml:space="preserve"> </w:t>
       </w:r>
-      <w:proofErr w:type="spellStart"/>
+    </w:p>
+    <w:tbl>
+      <w:tblPr>
+        <w:tblW w:w="5000" w:type="pct"/>
+        <w:tblLayout w:type="fixed"/>
+        <w:tblCellMar>
+          <w:top w:w="45" w:type="dxa"/>
+          <w:left w:w="45" w:type="dxa"/>
+          <w:bottom w:w="45" w:type="dxa"/>
+          <w:right w:w="45" w:type="dxa"/>
+        </w:tblCellMar>
+        <w:tblLook w:val="0000" w:firstRow="0" w:lastRow="0" w:firstColumn="0" w:lastColumn="0" w:noHBand="0" w:noVBand="0"/>
+      </w:tblPr>
+      <w:tblGrid>
+        <w:gridCol w:w="798"/>
+        <w:gridCol w:w="9668"/>
+      </w:tblGrid>
+      <w:tr>
+        <w:tc>
+          <w:tcPr>
+            <w:tcW w:w="1080" w:type="dxa"/>
+            <w:tcBorders>
+              <w:top w:val="nil"/>
+              <w:left w:val="nil"/>
+              <w:bottom w:val="nil"/>
+              <w:right w:val="nil"/>
+            </w:tcBorders>
+            <w:shd w:val="clear" w:color="auto" w:fill="FAF5FF"/>
+          </w:tcPr>
+          <w:p>
+            <w:pPr>
+              <w:autoSpaceDE w:val="0"/>
+              <w:autoSpaceDN w:val="0"/>
+              <w:adjustRightInd w:val="0"/>
+              <w:spacing w:before="75" w:after="75" w:line="360" w:lineRule="auto"/>
+              <w:rPr>
+                <w:rFonts w:ascii="Segoe UI Black" w:hAnsi="Segoe UI Black" w:cs="Segoe UI Black"/>
+                <w:b/>
+                <w:bCs/>
+                <w:color w:val="000080"/>
+                <w:sz w:val="28"/>
+                <w:szCs w:val="28"/>
+                <w:lang w:val="x-none"/>
+              </w:rPr>
+            </w:pPr>
+            <w:r>
+              <w:rPr>
+                <w:rFonts w:ascii="Segoe UI Black" w:hAnsi="Segoe UI Black" w:cs="Segoe UI Black"/>
+                <w:b/>
+                <w:bCs/>
+                <w:noProof/>
+                <w:color w:val="000080"/>
+                <w:sz w:val="28"/>
+                <w:szCs w:val="28"/>
+                <w:lang w:val="x-none"/>
+              </w:rPr>
+              <w:drawing>
+                <wp:inline distT="0" distB="0" distL="0" distR="0" wp14:anchorId="3C560A17" wp14:editId="32A3EB73">
+                  <wp:extent cx="457200" cy="457200"/>
+                  <wp:effectExtent l="0" t="0" r="0" b="0"/>
+                  <wp:docPr id="62322576" name="Picture 1"/>
+                  <wp:cNvGraphicFramePr>
+                    <a:graphicFrameLocks xmlns:a="http://schemas.openxmlformats.org/drawingml/2006/main" noChangeAspect="1"/>
+                  </wp:cNvGraphicFramePr>
+                  <a:graphic xmlns:a="http://schemas.openxmlformats.org/drawingml/2006/main">
+                    <a:graphicData uri="http://schemas.openxmlformats.org/drawingml/2006/picture">
+                      <pic:pic xmlns:pic="http://schemas.openxmlformats.org/drawingml/2006/picture">
+                        <pic:nvPicPr>
+                          <pic:cNvPr id="0" name="Picture 1"/>
+                          <pic:cNvPicPr>
+                            <a:picLocks noChangeAspect="1" noChangeArrowheads="1"/>
+                          </pic:cNvPicPr>
+                        </pic:nvPicPr>
+                        <pic:blipFill>
+                          <a:blip r:embed="rId6">
+                            <a:extLst>
+                              <a:ext uri="{28A0092B-C50C-407E-A947-70E740481C1C}">
+                                <a14:useLocalDpi xmlns:a14="http://schemas.microsoft.com/office/drawing/2010/main" val="0"/>
+                              </a:ext>
+                            </a:extLst>
+                          </a:blip>
+                          <a:srcRect/>
+                          <a:stretch>
+                            <a:fillRect/>
+                          </a:stretch>
+                        </pic:blipFill>
+                        <pic:spPr bwMode="auto">
+                          <a:xfrm>
+                            <a:off x="0" y="0"/>
+                            <a:ext cx="457200" cy="457200"/>
+                          </a:xfrm>
+                          <a:prstGeom prst="rect">
+                            <a:avLst/>
+                          </a:prstGeom>
+                          <a:noFill/>
+                          <a:ln>
+                            <a:noFill/>
+                          </a:ln>
+                        </pic:spPr>
+                      </pic:pic>
+                    </a:graphicData>
+                  </a:graphic>
+                </wp:inline>
+              </w:drawing>
+            </w:r>
+          </w:p>
+        </w:tc>
+        <w:tc>
+          <w:tcPr>
+            <w:tcW w:w="13590" w:type="dxa"/>
+            <w:tcBorders>
+              <w:top w:val="nil"/>
+              <w:left w:val="nil"/>
+              <w:bottom w:val="nil"/>
+              <w:right w:val="nil"/>
+            </w:tcBorders>
+            <w:shd w:val="clear" w:color="auto" w:fill="FAF5FF"/>
+            <w:vAlign w:val="center"/>
+          </w:tcPr>
+          <w:p>
+            <w:pPr>
+              <w:autoSpaceDE w:val="0"/>
+              <w:autoSpaceDN w:val="0"/>
+              <w:adjustRightInd w:val="0"/>
+              <w:spacing w:before="75" w:after="75" w:line="360" w:lineRule="auto"/>
+              <w:rPr>
+                <w:rFonts w:ascii="Segoe UI" w:hAnsi="Segoe UI" w:cs="Segoe UI"/>
+                <w:i/>
+                <w:iCs/>
+                <w:sz w:val="20"/>
+                <w:szCs w:val="20"/>
+                <w:lang w:val="x-none"/>
+              </w:rPr>
+            </w:pPr>
+            <w:proofErr w:type="spellStart"/>
+            <w:r>
+              <w:rPr>
+                <w:rFonts w:ascii="Segoe UI" w:hAnsi="Segoe UI" w:cs="Segoe UI"/>
+                <w:b/>
+                <w:bCs/>
+                <w:i/>
+                <w:iCs/>
+                <w:sz w:val="20"/>
+                <w:szCs w:val="20"/>
+                <w:lang w:val="x-none"/>
+              </w:rPr>
+              <w:t>DrillDown</w:t>
+            </w:r>
+            <w:proofErr w:type="spellEnd"/>
+            <w:r>
+              <w:rPr>
+                <w:rFonts w:ascii="Segoe UI" w:hAnsi="Segoe UI" w:cs="Segoe UI"/>
+                <w:b/>
+                <w:bCs/>
+                <w:i/>
+                <w:iCs/>
+                <w:sz w:val="20"/>
+                <w:szCs w:val="20"/>
+                <w:lang w:val="x-none"/>
+              </w:rPr>
+              <w:t xml:space="preserve"> plugin</w:t>
+            </w:r>
+            <w:r>
+              <w:rPr>
+                <w:rFonts w:ascii="Segoe UI" w:hAnsi="Segoe UI" w:cs="Segoe UI"/>
+                <w:i/>
+                <w:iCs/>
+                <w:sz w:val="20"/>
+                <w:szCs w:val="20"/>
+                <w:lang w:val="x-none"/>
+              </w:rPr>
+              <w:t xml:space="preserve"> - </w:t>
+            </w:r>
+            <w:r>
+              <w:rPr>
+                <w:rFonts w:ascii="Segoe UI Semilight" w:hAnsi="Segoe UI Semilight" w:cs="Segoe UI Semilight"/>
+                <w:i/>
+                <w:iCs/>
+                <w:color w:val="0000FF"/>
+                <w:sz w:val="20"/>
+                <w:szCs w:val="20"/>
+                <w:u w:val="single"/>
+                <w:lang w:val="x-none"/>
+              </w:rPr>
+              <w:t>Manual</w:t>
+            </w:r>
+            <w:r>
+              <w:rPr>
+                <w:rFonts w:ascii="Segoe UI" w:hAnsi="Segoe UI" w:cs="Segoe UI"/>
+                <w:i/>
+                <w:iCs/>
+                <w:sz w:val="20"/>
+                <w:szCs w:val="20"/>
+                <w:lang w:val="x-none"/>
+              </w:rPr>
+              <w:t xml:space="preserve"> - </w:t>
+            </w:r>
+            <w:r>
+              <w:rPr>
+                <w:rFonts w:ascii="Segoe UI Semilight" w:hAnsi="Segoe UI Semilight" w:cs="Segoe UI Semilight"/>
+                <w:i/>
+                <w:iCs/>
+                <w:color w:val="0000FF"/>
+                <w:sz w:val="20"/>
+                <w:szCs w:val="20"/>
+                <w:u w:val="single"/>
+                <w:lang w:val="x-none"/>
+              </w:rPr>
+              <w:t>Shop</w:t>
+            </w:r>
+            <w:r>
+              <w:rPr>
+                <w:rFonts w:ascii="Segoe UI" w:hAnsi="Segoe UI" w:cs="Segoe UI"/>
+                <w:i/>
+                <w:iCs/>
+                <w:sz w:val="20"/>
+                <w:szCs w:val="20"/>
+                <w:lang w:val="x-none"/>
+              </w:rPr>
+              <w:t xml:space="preserve"> - </w:t>
+            </w:r>
+            <w:r>
+              <w:rPr>
+                <w:rFonts w:ascii="Segoe UI" w:hAnsi="Segoe UI" w:cs="Segoe UI"/>
+                <w:b/>
+                <w:bCs/>
+                <w:i/>
+                <w:iCs/>
+                <w:sz w:val="20"/>
+                <w:szCs w:val="20"/>
+                <w:lang w:val="x-none"/>
+              </w:rPr>
+              <w:t xml:space="preserve">Licence : </w:t>
+            </w:r>
+            <w:r>
+              <w:rPr>
+                <w:rFonts w:ascii="Segoe UI" w:hAnsi="Segoe UI" w:cs="Segoe UI"/>
+                <w:i/>
+                <w:iCs/>
+                <w:sz w:val="20"/>
+                <w:szCs w:val="20"/>
+                <w:lang w:val="x-none"/>
+              </w:rPr>
+              <w:t>Once-off -</w:t>
+            </w:r>
+          </w:p>
+          <w:p>
+            <w:pPr>
+              <w:autoSpaceDE w:val="0"/>
+              <w:autoSpaceDN w:val="0"/>
+              <w:adjustRightInd w:val="0"/>
+              <w:spacing w:before="75" w:after="75" w:line="360" w:lineRule="auto"/>
+              <w:rPr>
+                <w:rFonts w:ascii="Segoe UI" w:hAnsi="Segoe UI" w:cs="Segoe UI"/>
+                <w:i/>
+                <w:iCs/>
+                <w:sz w:val="20"/>
+                <w:szCs w:val="20"/>
+                <w:lang w:val="x-none"/>
+              </w:rPr>
+            </w:pPr>
+            <w:r>
+              <w:rPr>
+                <w:rFonts w:ascii="Segoe UI" w:hAnsi="Segoe UI" w:cs="Segoe UI"/>
+                <w:b/>
+                <w:bCs/>
+                <w:i/>
+                <w:iCs/>
+                <w:sz w:val="20"/>
+                <w:szCs w:val="20"/>
+                <w:lang w:val="x-none"/>
+              </w:rPr>
+              <w:t>Documentation</w:t>
+            </w:r>
+            <w:r>
+              <w:rPr>
+                <w:rFonts w:ascii="Segoe UI" w:hAnsi="Segoe UI" w:cs="Segoe UI"/>
+                <w:i/>
+                <w:iCs/>
+                <w:sz w:val="20"/>
+                <w:szCs w:val="20"/>
+                <w:lang w:val="x-none"/>
+              </w:rPr>
+              <w:t xml:space="preserve"> : </w:t>
+            </w:r>
+            <w:r>
+              <w:rPr>
+                <w:rFonts w:ascii="Segoe UI" w:hAnsi="Segoe UI" w:cs="Segoe UI"/>
+                <w:i/>
+                <w:iCs/>
+                <w:color w:val="0000FF"/>
+                <w:sz w:val="20"/>
+                <w:szCs w:val="20"/>
+                <w:u w:val="single"/>
+                <w:lang w:val="x-none"/>
+              </w:rPr>
+              <w:t>Help documentation</w:t>
+            </w:r>
+            <w:r>
+              <w:rPr>
+                <w:rFonts w:ascii="Segoe UI" w:hAnsi="Segoe UI" w:cs="Segoe UI"/>
+                <w:i/>
+                <w:iCs/>
+                <w:sz w:val="20"/>
+                <w:szCs w:val="20"/>
+                <w:lang w:val="x-none"/>
+              </w:rPr>
+              <w:t xml:space="preserve"> - </w:t>
+            </w:r>
+            <w:r>
+              <w:rPr>
+                <w:rFonts w:ascii="Segoe UI" w:hAnsi="Segoe UI" w:cs="Segoe UI"/>
+                <w:b/>
+                <w:bCs/>
+                <w:i/>
+                <w:iCs/>
+                <w:sz w:val="20"/>
+                <w:szCs w:val="20"/>
+                <w:lang w:val="x-none"/>
+              </w:rPr>
+              <w:t>Online Help documentation</w:t>
+            </w:r>
+            <w:r>
+              <w:rPr>
+                <w:rFonts w:ascii="Segoe UI" w:hAnsi="Segoe UI" w:cs="Segoe UI"/>
+                <w:i/>
+                <w:iCs/>
+                <w:sz w:val="20"/>
+                <w:szCs w:val="20"/>
+                <w:lang w:val="x-none"/>
+              </w:rPr>
+              <w:t xml:space="preserve"> : </w:t>
+            </w:r>
+            <w:r>
+              <w:rPr>
+                <w:rFonts w:ascii="Segoe UI" w:hAnsi="Segoe UI" w:cs="Segoe UI"/>
+                <w:i/>
+                <w:iCs/>
+                <w:color w:val="0000FF"/>
+                <w:sz w:val="20"/>
+                <w:szCs w:val="20"/>
+                <w:u w:val="single"/>
+                <w:lang w:val="x-none"/>
+              </w:rPr>
+              <w:t>Drill down plugin</w:t>
+            </w:r>
+            <w:r>
+              <w:rPr>
+                <w:rFonts w:ascii="Segoe UI" w:hAnsi="Segoe UI" w:cs="Segoe UI"/>
+                <w:i/>
+                <w:iCs/>
+                <w:sz w:val="20"/>
+                <w:szCs w:val="20"/>
+                <w:lang w:val="x-none"/>
+              </w:rPr>
+              <w:t xml:space="preserve"> </w:t>
+            </w:r>
+          </w:p>
+          <w:p>
+            <w:pPr>
+              <w:autoSpaceDE w:val="0"/>
+              <w:autoSpaceDN w:val="0"/>
+              <w:adjustRightInd w:val="0"/>
+              <w:spacing w:before="75" w:after="75" w:line="360" w:lineRule="auto"/>
+              <w:rPr>
+                <w:rFonts w:ascii="Segoe UI" w:hAnsi="Segoe UI" w:cs="Segoe UI"/>
+                <w:i/>
+                <w:iCs/>
+                <w:sz w:val="20"/>
+                <w:szCs w:val="20"/>
+                <w:lang w:val="x-none"/>
+              </w:rPr>
+            </w:pPr>
+            <w:r>
+              <w:rPr>
+                <w:rFonts w:ascii="Segoe UI" w:hAnsi="Segoe UI" w:cs="Segoe UI"/>
+                <w:b/>
+                <w:bCs/>
+                <w:i/>
+                <w:iCs/>
+                <w:sz w:val="20"/>
+                <w:szCs w:val="20"/>
+                <w:lang w:val="x-none"/>
+              </w:rPr>
+              <w:t>Translations</w:t>
+            </w:r>
+            <w:r>
+              <w:rPr>
+                <w:rFonts w:ascii="Segoe UI" w:hAnsi="Segoe UI" w:cs="Segoe UI"/>
+                <w:i/>
+                <w:iCs/>
+                <w:sz w:val="20"/>
+                <w:szCs w:val="20"/>
+                <w:lang w:val="x-none"/>
+              </w:rPr>
+              <w:t xml:space="preserve"> : </w:t>
+            </w:r>
+            <w:r>
+              <w:rPr>
+                <w:rFonts w:ascii="Segoe UI" w:hAnsi="Segoe UI" w:cs="Segoe UI"/>
+                <w:i/>
+                <w:iCs/>
+                <w:color w:val="0000FF"/>
+                <w:sz w:val="20"/>
+                <w:szCs w:val="20"/>
+                <w:u w:val="single"/>
+                <w:lang w:val="x-none"/>
+              </w:rPr>
+              <w:t>Outstanding</w:t>
+            </w:r>
+            <w:r>
+              <w:rPr>
+                <w:rFonts w:ascii="Segoe UI" w:hAnsi="Segoe UI" w:cs="Segoe UI"/>
+                <w:i/>
+                <w:iCs/>
+                <w:sz w:val="20"/>
+                <w:szCs w:val="20"/>
+                <w:lang w:val="x-none"/>
+              </w:rPr>
+              <w:t xml:space="preserve">  </w:t>
+            </w:r>
+          </w:p>
+        </w:tc>
+      </w:tr>
+    </w:tbl>
+    <w:p/>
+    <w:p/>
+    <w:p/>
+    <w:p/>
+    <w:p/>
+    <w:p/>
+    <w:p/>
+    <w:p/>
+    <w:p/>
+    <w:p/>
+    <w:p/>
+    <w:p/>
+    <w:p/>
+    <w:p/>
+    <w:p/>
+    <w:p/>
+    <w:p/>
+    <w:p/>
+    <w:p/>
+    <w:p/>
+    <w:p/>
+    <w:p>
+      <w:pPr>
+        <w:keepNext/>
+        <w:autoSpaceDE w:val="0"/>
+        <w:autoSpaceDN w:val="0"/>
+        <w:adjustRightInd w:val="0"/>
+        <w:spacing w:before="240" w:after="60" w:line="360" w:lineRule="auto"/>
+        <w:outlineLvl w:val="0"/>
+        <w:rPr>
+          <w:rFonts w:ascii="Segoe UI Black" w:hAnsi="Segoe UI Black" w:cs="Segoe UI Black"/>
+          <w:b/>
+          <w:bCs/>
+          <w:color w:val="000080"/>
+          <w:sz w:val="28"/>
+          <w:szCs w:val="28"/>
+          <w:lang w:val="x-none"/>
+        </w:rPr>
+      </w:pPr>
+      <w:bookmarkStart w:id="1" w:name="_Toc178051881"/>
       <w:r>
         <w:rPr>
           <w:rFonts w:ascii="Segoe UI Black" w:hAnsi="Segoe UI Black" w:cs="Segoe UI Black"/>
@@ -264,88 +804,10 @@
           <w:szCs w:val="28"/>
           <w:lang w:val="x-none"/>
         </w:rPr>
-        <w:t>down</w:t>
+        <w:lastRenderedPageBreak/>
+        <w:t>Drill down plugin - Stock item Invoice AV Error</w:t>
       </w:r>
-      <w:proofErr w:type="spellEnd"/>
-      <w:r>
-        <w:rPr>
-          <w:rFonts w:ascii="Segoe UI Black" w:hAnsi="Segoe UI Black" w:cs="Segoe UI Black"/>
-          <w:b/>
-          <w:bCs/>
-          <w:color w:val="000080"/>
-          <w:sz w:val="28"/>
-          <w:szCs w:val="28"/>
-          <w:lang w:val="x-none"/>
-        </w:rPr>
-        <w:t xml:space="preserve"> </w:t>
-      </w:r>
-      <w:proofErr w:type="spellStart"/>
-      <w:r>
-        <w:rPr>
-          <w:rFonts w:ascii="Segoe UI Black" w:hAnsi="Segoe UI Black" w:cs="Segoe UI Black"/>
-          <w:b/>
-          <w:bCs/>
-          <w:color w:val="000080"/>
-          <w:sz w:val="28"/>
-          <w:szCs w:val="28"/>
-          <w:lang w:val="x-none"/>
-        </w:rPr>
-        <w:t>plugin</w:t>
-      </w:r>
-      <w:proofErr w:type="spellEnd"/>
-      <w:r>
-        <w:rPr>
-          <w:rFonts w:ascii="Segoe UI Black" w:hAnsi="Segoe UI Black" w:cs="Segoe UI Black"/>
-          <w:b/>
-          <w:bCs/>
-          <w:color w:val="000080"/>
-          <w:sz w:val="28"/>
-          <w:szCs w:val="28"/>
-          <w:lang w:val="x-none"/>
-        </w:rPr>
-        <w:t xml:space="preserve"> - Stock item </w:t>
-      </w:r>
-      <w:proofErr w:type="spellStart"/>
-      <w:r>
-        <w:rPr>
-          <w:rFonts w:ascii="Segoe UI Black" w:hAnsi="Segoe UI Black" w:cs="Segoe UI Black"/>
-          <w:b/>
-          <w:bCs/>
-          <w:color w:val="000080"/>
-          <w:sz w:val="28"/>
-          <w:szCs w:val="28"/>
-          <w:lang w:val="x-none"/>
-        </w:rPr>
-        <w:t>Invoice</w:t>
-      </w:r>
-      <w:proofErr w:type="spellEnd"/>
-      <w:r>
-        <w:rPr>
-          <w:rFonts w:ascii="Segoe UI Black" w:hAnsi="Segoe UI Black" w:cs="Segoe UI Black"/>
-          <w:b/>
-          <w:bCs/>
-          <w:color w:val="000080"/>
-          <w:sz w:val="28"/>
-          <w:szCs w:val="28"/>
-          <w:lang w:val="x-none"/>
-        </w:rPr>
-        <w:t xml:space="preserve"> AV </w:t>
-      </w:r>
-      <w:proofErr w:type="spellStart"/>
-      <w:r>
-        <w:rPr>
-          <w:rFonts w:ascii="Segoe UI Black" w:hAnsi="Segoe UI Black" w:cs="Segoe UI Black"/>
-          <w:b/>
-          <w:bCs/>
-          <w:color w:val="000080"/>
-          <w:sz w:val="28"/>
-          <w:szCs w:val="28"/>
-          <w:lang w:val="x-none"/>
-        </w:rPr>
-        <w:t>Error</w:t>
-      </w:r>
-      <w:bookmarkEnd w:id="0"/>
-      <w:proofErr w:type="spellEnd"/>
+      <w:bookmarkEnd w:id="1"/>
     </w:p>
     <w:p>
       <w:pPr>
@@ -367,487 +829,7 @@
           <w:szCs w:val="20"/>
           <w:lang w:val="x-none"/>
         </w:rPr>
-        <w:t xml:space="preserve">Stock items </w:t>
-      </w:r>
-      <w:proofErr w:type="spellStart"/>
-      <w:r>
-        <w:rPr>
-          <w:rFonts w:ascii="Segoe UI" w:hAnsi="Segoe UI" w:cs="Segoe UI"/>
-          <w:sz w:val="20"/>
-          <w:szCs w:val="20"/>
-          <w:lang w:val="x-none"/>
-        </w:rPr>
-        <w:t>invoice</w:t>
-      </w:r>
-      <w:proofErr w:type="spellEnd"/>
-      <w:r>
-        <w:rPr>
-          <w:rFonts w:ascii="Segoe UI" w:hAnsi="Segoe UI" w:cs="Segoe UI"/>
-          <w:sz w:val="20"/>
-          <w:szCs w:val="20"/>
-          <w:lang w:val="x-none"/>
-        </w:rPr>
-        <w:t xml:space="preserve"> </w:t>
-      </w:r>
-      <w:proofErr w:type="spellStart"/>
-      <w:r>
-        <w:rPr>
-          <w:rFonts w:ascii="Segoe UI" w:hAnsi="Segoe UI" w:cs="Segoe UI"/>
-          <w:sz w:val="20"/>
-          <w:szCs w:val="20"/>
-          <w:lang w:val="x-none"/>
-        </w:rPr>
-        <w:t>option</w:t>
-      </w:r>
-      <w:proofErr w:type="spellEnd"/>
-      <w:r>
-        <w:rPr>
-          <w:rFonts w:ascii="Segoe UI" w:hAnsi="Segoe UI" w:cs="Segoe UI"/>
-          <w:sz w:val="20"/>
-          <w:szCs w:val="20"/>
-          <w:lang w:val="x-none"/>
-        </w:rPr>
-        <w:t xml:space="preserve"> </w:t>
-      </w:r>
-      <w:proofErr w:type="spellStart"/>
-      <w:r>
-        <w:rPr>
-          <w:rFonts w:ascii="Segoe UI" w:hAnsi="Segoe UI" w:cs="Segoe UI"/>
-          <w:sz w:val="20"/>
-          <w:szCs w:val="20"/>
-          <w:lang w:val="x-none"/>
-        </w:rPr>
-        <w:t>includes</w:t>
-      </w:r>
-      <w:proofErr w:type="spellEnd"/>
-      <w:r>
-        <w:rPr>
-          <w:rFonts w:ascii="Segoe UI" w:hAnsi="Segoe UI" w:cs="Segoe UI"/>
-          <w:sz w:val="20"/>
-          <w:szCs w:val="20"/>
-          <w:lang w:val="x-none"/>
-        </w:rPr>
-        <w:t xml:space="preserve"> </w:t>
-      </w:r>
-      <w:proofErr w:type="spellStart"/>
-      <w:r>
-        <w:rPr>
-          <w:rFonts w:ascii="Segoe UI" w:hAnsi="Segoe UI" w:cs="Segoe UI"/>
-          <w:sz w:val="20"/>
-          <w:szCs w:val="20"/>
-          <w:lang w:val="x-none"/>
-        </w:rPr>
-        <w:t>serial</w:t>
-      </w:r>
-      <w:proofErr w:type="spellEnd"/>
-      <w:r>
-        <w:rPr>
-          <w:rFonts w:ascii="Segoe UI" w:hAnsi="Segoe UI" w:cs="Segoe UI"/>
-          <w:sz w:val="20"/>
-          <w:szCs w:val="20"/>
-          <w:lang w:val="x-none"/>
-        </w:rPr>
-        <w:t xml:space="preserve"> </w:t>
-      </w:r>
-      <w:proofErr w:type="spellStart"/>
-      <w:r>
-        <w:rPr>
-          <w:rFonts w:ascii="Segoe UI" w:hAnsi="Segoe UI" w:cs="Segoe UI"/>
-          <w:sz w:val="20"/>
-          <w:szCs w:val="20"/>
-          <w:lang w:val="x-none"/>
-        </w:rPr>
-        <w:t>numbers</w:t>
-      </w:r>
-      <w:proofErr w:type="spellEnd"/>
-      <w:r>
-        <w:rPr>
-          <w:rFonts w:ascii="Segoe UI" w:hAnsi="Segoe UI" w:cs="Segoe UI"/>
-          <w:sz w:val="20"/>
-          <w:szCs w:val="20"/>
-          <w:lang w:val="x-none"/>
-        </w:rPr>
-        <w:t xml:space="preserve"> - </w:t>
-      </w:r>
-      <w:proofErr w:type="spellStart"/>
-      <w:r>
-        <w:rPr>
-          <w:rFonts w:ascii="Segoe UI" w:hAnsi="Segoe UI" w:cs="Segoe UI"/>
-          <w:sz w:val="20"/>
-          <w:szCs w:val="20"/>
-          <w:lang w:val="x-none"/>
-        </w:rPr>
-        <w:t>When</w:t>
-      </w:r>
-      <w:proofErr w:type="spellEnd"/>
-      <w:r>
-        <w:rPr>
-          <w:rFonts w:ascii="Segoe UI" w:hAnsi="Segoe UI" w:cs="Segoe UI"/>
-          <w:sz w:val="20"/>
-          <w:szCs w:val="20"/>
-          <w:lang w:val="x-none"/>
-        </w:rPr>
-        <w:t xml:space="preserve"> Filter </w:t>
-      </w:r>
-      <w:proofErr w:type="spellStart"/>
-      <w:r>
-        <w:rPr>
-          <w:rFonts w:ascii="Segoe UI" w:hAnsi="Segoe UI" w:cs="Segoe UI"/>
-          <w:sz w:val="20"/>
-          <w:szCs w:val="20"/>
-          <w:lang w:val="x-none"/>
-        </w:rPr>
-        <w:t>select</w:t>
-      </w:r>
-      <w:proofErr w:type="spellEnd"/>
-      <w:r>
-        <w:rPr>
-          <w:rFonts w:ascii="Segoe UI" w:hAnsi="Segoe UI" w:cs="Segoe UI"/>
-          <w:sz w:val="20"/>
-          <w:szCs w:val="20"/>
-          <w:lang w:val="x-none"/>
-        </w:rPr>
-        <w:t xml:space="preserve"> a Stock item </w:t>
-      </w:r>
-      <w:proofErr w:type="spellStart"/>
-      <w:r>
-        <w:rPr>
-          <w:rFonts w:ascii="Segoe UI" w:hAnsi="Segoe UI" w:cs="Segoe UI"/>
-          <w:sz w:val="20"/>
-          <w:szCs w:val="20"/>
-          <w:lang w:val="x-none"/>
-        </w:rPr>
-        <w:t>on</w:t>
-      </w:r>
-      <w:proofErr w:type="spellEnd"/>
-      <w:r>
-        <w:rPr>
-          <w:rFonts w:ascii="Segoe UI" w:hAnsi="Segoe UI" w:cs="Segoe UI"/>
-          <w:sz w:val="20"/>
-          <w:szCs w:val="20"/>
-          <w:lang w:val="x-none"/>
-        </w:rPr>
-        <w:t xml:space="preserve"> </w:t>
-      </w:r>
-      <w:proofErr w:type="spellStart"/>
-      <w:r>
-        <w:rPr>
-          <w:rFonts w:ascii="Segoe UI" w:hAnsi="Segoe UI" w:cs="Segoe UI"/>
-          <w:sz w:val="20"/>
-          <w:szCs w:val="20"/>
-          <w:lang w:val="x-none"/>
-        </w:rPr>
-        <w:t>the</w:t>
-      </w:r>
-      <w:proofErr w:type="spellEnd"/>
-      <w:r>
-        <w:rPr>
-          <w:rFonts w:ascii="Segoe UI" w:hAnsi="Segoe UI" w:cs="Segoe UI"/>
-          <w:sz w:val="20"/>
-          <w:szCs w:val="20"/>
-          <w:lang w:val="x-none"/>
-        </w:rPr>
-        <w:t xml:space="preserve"> filter, </w:t>
-      </w:r>
-      <w:proofErr w:type="spellStart"/>
-      <w:r>
-        <w:rPr>
-          <w:rFonts w:ascii="Segoe UI" w:hAnsi="Segoe UI" w:cs="Segoe UI"/>
-          <w:sz w:val="20"/>
-          <w:szCs w:val="20"/>
-          <w:lang w:val="x-none"/>
-        </w:rPr>
-        <w:t>produces</w:t>
-      </w:r>
-      <w:proofErr w:type="spellEnd"/>
-      <w:r>
-        <w:rPr>
-          <w:rFonts w:ascii="Segoe UI" w:hAnsi="Segoe UI" w:cs="Segoe UI"/>
-          <w:sz w:val="20"/>
-          <w:szCs w:val="20"/>
-          <w:lang w:val="x-none"/>
-        </w:rPr>
-        <w:t xml:space="preserve"> Access </w:t>
-      </w:r>
-      <w:proofErr w:type="spellStart"/>
-      <w:r>
-        <w:rPr>
-          <w:rFonts w:ascii="Segoe UI" w:hAnsi="Segoe UI" w:cs="Segoe UI"/>
-          <w:sz w:val="20"/>
-          <w:szCs w:val="20"/>
-          <w:lang w:val="x-none"/>
-        </w:rPr>
-        <w:t>violation</w:t>
-      </w:r>
-      <w:proofErr w:type="spellEnd"/>
-      <w:r>
-        <w:rPr>
-          <w:rFonts w:ascii="Segoe UI" w:hAnsi="Segoe UI" w:cs="Segoe UI"/>
-          <w:sz w:val="20"/>
-          <w:szCs w:val="20"/>
-          <w:lang w:val="x-none"/>
-        </w:rPr>
-        <w:t xml:space="preserve"> </w:t>
-      </w:r>
-      <w:proofErr w:type="spellStart"/>
-      <w:r>
-        <w:rPr>
-          <w:rFonts w:ascii="Segoe UI" w:hAnsi="Segoe UI" w:cs="Segoe UI"/>
-          <w:sz w:val="20"/>
-          <w:szCs w:val="20"/>
-          <w:lang w:val="x-none"/>
-        </w:rPr>
-        <w:t>error</w:t>
-      </w:r>
-      <w:proofErr w:type="spellEnd"/>
-      <w:r>
-        <w:rPr>
-          <w:rFonts w:ascii="Segoe UI" w:hAnsi="Segoe UI" w:cs="Segoe UI"/>
-          <w:sz w:val="20"/>
-          <w:szCs w:val="20"/>
-          <w:lang w:val="x-none"/>
-        </w:rPr>
-        <w:t xml:space="preserve"> (</w:t>
-      </w:r>
-      <w:proofErr w:type="spellStart"/>
-      <w:r>
-        <w:rPr>
-          <w:rFonts w:ascii="Segoe UI" w:hAnsi="Segoe UI" w:cs="Segoe UI"/>
-          <w:sz w:val="20"/>
-          <w:szCs w:val="20"/>
-          <w:lang w:val="x-none"/>
-        </w:rPr>
-        <w:t>usually</w:t>
-      </w:r>
-      <w:proofErr w:type="spellEnd"/>
-      <w:r>
-        <w:rPr>
-          <w:rFonts w:ascii="Segoe UI" w:hAnsi="Segoe UI" w:cs="Segoe UI"/>
-          <w:sz w:val="20"/>
-          <w:szCs w:val="20"/>
-          <w:lang w:val="x-none"/>
-        </w:rPr>
-        <w:t xml:space="preserve"> </w:t>
-      </w:r>
-      <w:proofErr w:type="spellStart"/>
-      <w:r>
-        <w:rPr>
-          <w:rFonts w:ascii="Segoe UI" w:hAnsi="Segoe UI" w:cs="Segoe UI"/>
-          <w:sz w:val="20"/>
-          <w:szCs w:val="20"/>
-          <w:lang w:val="x-none"/>
-        </w:rPr>
-        <w:t>happens</w:t>
-      </w:r>
-      <w:proofErr w:type="spellEnd"/>
-      <w:r>
-        <w:rPr>
-          <w:rFonts w:ascii="Segoe UI" w:hAnsi="Segoe UI" w:cs="Segoe UI"/>
-          <w:sz w:val="20"/>
-          <w:szCs w:val="20"/>
-          <w:lang w:val="x-none"/>
-        </w:rPr>
-        <w:t xml:space="preserve"> </w:t>
-      </w:r>
-      <w:proofErr w:type="spellStart"/>
-      <w:r>
-        <w:rPr>
-          <w:rFonts w:ascii="Segoe UI" w:hAnsi="Segoe UI" w:cs="Segoe UI"/>
-          <w:sz w:val="20"/>
-          <w:szCs w:val="20"/>
-          <w:lang w:val="x-none"/>
-        </w:rPr>
-        <w:t>once</w:t>
-      </w:r>
-      <w:proofErr w:type="spellEnd"/>
-      <w:r>
-        <w:rPr>
-          <w:rFonts w:ascii="Segoe UI" w:hAnsi="Segoe UI" w:cs="Segoe UI"/>
-          <w:sz w:val="20"/>
-          <w:szCs w:val="20"/>
-          <w:lang w:val="x-none"/>
-        </w:rPr>
-        <w:t xml:space="preserve"> a Stock item is </w:t>
-      </w:r>
-      <w:proofErr w:type="spellStart"/>
-      <w:r>
-        <w:rPr>
-          <w:rFonts w:ascii="Segoe UI" w:hAnsi="Segoe UI" w:cs="Segoe UI"/>
-          <w:sz w:val="20"/>
-          <w:szCs w:val="20"/>
-          <w:lang w:val="x-none"/>
-        </w:rPr>
-        <w:t>filtered</w:t>
-      </w:r>
-      <w:proofErr w:type="spellEnd"/>
-      <w:r>
-        <w:rPr>
-          <w:rFonts w:ascii="Segoe UI" w:hAnsi="Segoe UI" w:cs="Segoe UI"/>
-          <w:sz w:val="20"/>
-          <w:szCs w:val="20"/>
-          <w:lang w:val="x-none"/>
-        </w:rPr>
-        <w:t xml:space="preserve"> </w:t>
-      </w:r>
-      <w:proofErr w:type="spellStart"/>
-      <w:r>
-        <w:rPr>
-          <w:rFonts w:ascii="Segoe UI" w:hAnsi="Segoe UI" w:cs="Segoe UI"/>
-          <w:sz w:val="20"/>
-          <w:szCs w:val="20"/>
-          <w:lang w:val="x-none"/>
-        </w:rPr>
-        <w:t>and</w:t>
-      </w:r>
-      <w:proofErr w:type="spellEnd"/>
-      <w:r>
-        <w:rPr>
-          <w:rFonts w:ascii="Segoe UI" w:hAnsi="Segoe UI" w:cs="Segoe UI"/>
-          <w:sz w:val="20"/>
-          <w:szCs w:val="20"/>
-          <w:lang w:val="x-none"/>
-        </w:rPr>
-        <w:t xml:space="preserve"> </w:t>
-      </w:r>
-      <w:proofErr w:type="spellStart"/>
-      <w:r>
-        <w:rPr>
-          <w:rFonts w:ascii="Segoe UI" w:hAnsi="Segoe UI" w:cs="Segoe UI"/>
-          <w:sz w:val="20"/>
-          <w:szCs w:val="20"/>
-          <w:lang w:val="x-none"/>
-        </w:rPr>
-        <w:t>select</w:t>
-      </w:r>
-      <w:proofErr w:type="spellEnd"/>
-      <w:r>
-        <w:rPr>
-          <w:rFonts w:ascii="Segoe UI" w:hAnsi="Segoe UI" w:cs="Segoe UI"/>
-          <w:sz w:val="20"/>
-          <w:szCs w:val="20"/>
-          <w:lang w:val="x-none"/>
-        </w:rPr>
-        <w:t xml:space="preserve"> </w:t>
-      </w:r>
-      <w:proofErr w:type="spellStart"/>
-      <w:r>
-        <w:rPr>
-          <w:rFonts w:ascii="Segoe UI" w:hAnsi="Segoe UI" w:cs="Segoe UI"/>
-          <w:sz w:val="20"/>
-          <w:szCs w:val="20"/>
-          <w:lang w:val="x-none"/>
-        </w:rPr>
-        <w:t>the</w:t>
-      </w:r>
-      <w:proofErr w:type="spellEnd"/>
-      <w:r>
-        <w:rPr>
-          <w:rFonts w:ascii="Segoe UI" w:hAnsi="Segoe UI" w:cs="Segoe UI"/>
-          <w:sz w:val="20"/>
-          <w:szCs w:val="20"/>
-          <w:lang w:val="x-none"/>
-        </w:rPr>
-        <w:t xml:space="preserve"> (</w:t>
-      </w:r>
-      <w:proofErr w:type="spellStart"/>
-      <w:r>
-        <w:rPr>
-          <w:rFonts w:ascii="Segoe UI" w:hAnsi="Segoe UI" w:cs="Segoe UI"/>
-          <w:sz w:val="20"/>
-          <w:szCs w:val="20"/>
-          <w:lang w:val="x-none"/>
-        </w:rPr>
-        <w:t>All</w:t>
-      </w:r>
-      <w:proofErr w:type="spellEnd"/>
-      <w:r>
-        <w:rPr>
-          <w:rFonts w:ascii="Segoe UI" w:hAnsi="Segoe UI" w:cs="Segoe UI"/>
-          <w:sz w:val="20"/>
-          <w:szCs w:val="20"/>
-          <w:lang w:val="x-none"/>
-        </w:rPr>
-        <w:t xml:space="preserve">) </w:t>
-      </w:r>
-      <w:proofErr w:type="spellStart"/>
-      <w:r>
-        <w:rPr>
-          <w:rFonts w:ascii="Segoe UI" w:hAnsi="Segoe UI" w:cs="Segoe UI"/>
-          <w:sz w:val="20"/>
-          <w:szCs w:val="20"/>
-          <w:lang w:val="x-none"/>
-        </w:rPr>
-        <w:t>option</w:t>
-      </w:r>
-      <w:proofErr w:type="spellEnd"/>
-      <w:r>
-        <w:rPr>
-          <w:rFonts w:ascii="Segoe UI" w:hAnsi="Segoe UI" w:cs="Segoe UI"/>
-          <w:sz w:val="20"/>
-          <w:szCs w:val="20"/>
-          <w:lang w:val="x-none"/>
-        </w:rPr>
-        <w:t xml:space="preserve"> </w:t>
-      </w:r>
-      <w:proofErr w:type="spellStart"/>
-      <w:r>
-        <w:rPr>
-          <w:rFonts w:ascii="Segoe UI" w:hAnsi="Segoe UI" w:cs="Segoe UI"/>
-          <w:sz w:val="20"/>
-          <w:szCs w:val="20"/>
-          <w:lang w:val="x-none"/>
-        </w:rPr>
-        <w:t>on</w:t>
-      </w:r>
-      <w:proofErr w:type="spellEnd"/>
-      <w:r>
-        <w:rPr>
-          <w:rFonts w:ascii="Segoe UI" w:hAnsi="Segoe UI" w:cs="Segoe UI"/>
-          <w:sz w:val="20"/>
-          <w:szCs w:val="20"/>
-          <w:lang w:val="x-none"/>
-        </w:rPr>
-        <w:t xml:space="preserve"> </w:t>
-      </w:r>
-      <w:proofErr w:type="spellStart"/>
-      <w:r>
-        <w:rPr>
-          <w:rFonts w:ascii="Segoe UI" w:hAnsi="Segoe UI" w:cs="Segoe UI"/>
-          <w:sz w:val="20"/>
-          <w:szCs w:val="20"/>
-          <w:lang w:val="x-none"/>
-        </w:rPr>
-        <w:t>the</w:t>
-      </w:r>
-      <w:proofErr w:type="spellEnd"/>
-      <w:r>
-        <w:rPr>
-          <w:rFonts w:ascii="Segoe UI" w:hAnsi="Segoe UI" w:cs="Segoe UI"/>
-          <w:sz w:val="20"/>
-          <w:szCs w:val="20"/>
-          <w:lang w:val="x-none"/>
-        </w:rPr>
-        <w:t xml:space="preserve"> filter </w:t>
-      </w:r>
-      <w:proofErr w:type="spellStart"/>
-      <w:r>
-        <w:rPr>
-          <w:rFonts w:ascii="Segoe UI" w:hAnsi="Segoe UI" w:cs="Segoe UI"/>
-          <w:sz w:val="20"/>
-          <w:szCs w:val="20"/>
-          <w:lang w:val="x-none"/>
-        </w:rPr>
-        <w:t>list</w:t>
-      </w:r>
-      <w:proofErr w:type="spellEnd"/>
-      <w:r>
-        <w:rPr>
-          <w:rFonts w:ascii="Segoe UI" w:hAnsi="Segoe UI" w:cs="Segoe UI"/>
-          <w:sz w:val="20"/>
-          <w:szCs w:val="20"/>
-          <w:lang w:val="x-none"/>
-        </w:rPr>
-        <w:t>)</w:t>
+        <w:t>Stock items invoice option includes serial numbers - When Filter select a Stock item on the filter, produces Access violation error (usually happens once a Stock item is filtered and select the (All) option on the filter list)</w:t>
       </w:r>
     </w:p>
     <w:p>
@@ -881,127 +863,7 @@
           <w:szCs w:val="18"/>
           <w:lang w:val="x-none"/>
         </w:rPr>
-        <w:t xml:space="preserve">Access </w:t>
-      </w:r>
-      <w:proofErr w:type="spellStart"/>
-      <w:r>
-        <w:rPr>
-          <w:rFonts w:ascii="Segoe UI Historic" w:hAnsi="Segoe UI Historic" w:cs="Segoe UI Historic"/>
-          <w:i/>
-          <w:iCs/>
-          <w:sz w:val="18"/>
-          <w:szCs w:val="18"/>
-          <w:lang w:val="x-none"/>
-        </w:rPr>
-        <w:t>violation</w:t>
-      </w:r>
-      <w:proofErr w:type="spellEnd"/>
-      <w:r>
-        <w:rPr>
-          <w:rFonts w:ascii="Segoe UI Historic" w:hAnsi="Segoe UI Historic" w:cs="Segoe UI Historic"/>
-          <w:i/>
-          <w:iCs/>
-          <w:sz w:val="18"/>
-          <w:szCs w:val="18"/>
-          <w:lang w:val="x-none"/>
-        </w:rPr>
-        <w:t xml:space="preserve"> </w:t>
-      </w:r>
-      <w:proofErr w:type="spellStart"/>
-      <w:r>
-        <w:rPr>
-          <w:rFonts w:ascii="Segoe UI Historic" w:hAnsi="Segoe UI Historic" w:cs="Segoe UI Historic"/>
-          <w:i/>
-          <w:iCs/>
-          <w:sz w:val="18"/>
-          <w:szCs w:val="18"/>
-          <w:lang w:val="x-none"/>
-        </w:rPr>
-        <w:t>at</w:t>
-      </w:r>
-      <w:proofErr w:type="spellEnd"/>
-      <w:r>
-        <w:rPr>
-          <w:rFonts w:ascii="Segoe UI Historic" w:hAnsi="Segoe UI Historic" w:cs="Segoe UI Historic"/>
-          <w:i/>
-          <w:iCs/>
-          <w:sz w:val="18"/>
-          <w:szCs w:val="18"/>
-          <w:lang w:val="x-none"/>
-        </w:rPr>
-        <w:t xml:space="preserve"> </w:t>
-      </w:r>
-      <w:proofErr w:type="spellStart"/>
-      <w:r>
-        <w:rPr>
-          <w:rFonts w:ascii="Segoe UI Historic" w:hAnsi="Segoe UI Historic" w:cs="Segoe UI Historic"/>
-          <w:i/>
-          <w:iCs/>
-          <w:sz w:val="18"/>
-          <w:szCs w:val="18"/>
-          <w:lang w:val="x-none"/>
-        </w:rPr>
-        <w:t>address</w:t>
-      </w:r>
-      <w:proofErr w:type="spellEnd"/>
-      <w:r>
-        <w:rPr>
-          <w:rFonts w:ascii="Segoe UI Historic" w:hAnsi="Segoe UI Historic" w:cs="Segoe UI Historic"/>
-          <w:i/>
-          <w:iCs/>
-          <w:sz w:val="18"/>
-          <w:szCs w:val="18"/>
-          <w:lang w:val="x-none"/>
-        </w:rPr>
-        <w:t xml:space="preserve"> 61618965 in module 'TCDrillDown.of5'. </w:t>
-      </w:r>
-      <w:proofErr w:type="spellStart"/>
-      <w:r>
-        <w:rPr>
-          <w:rFonts w:ascii="Segoe UI Historic" w:hAnsi="Segoe UI Historic" w:cs="Segoe UI Historic"/>
-          <w:i/>
-          <w:iCs/>
-          <w:sz w:val="18"/>
-          <w:szCs w:val="18"/>
-          <w:lang w:val="x-none"/>
-        </w:rPr>
-        <w:t>Read</w:t>
-      </w:r>
-      <w:proofErr w:type="spellEnd"/>
-      <w:r>
-        <w:rPr>
-          <w:rFonts w:ascii="Segoe UI Historic" w:hAnsi="Segoe UI Historic" w:cs="Segoe UI Historic"/>
-          <w:i/>
-          <w:iCs/>
-          <w:sz w:val="18"/>
-          <w:szCs w:val="18"/>
-          <w:lang w:val="x-none"/>
-        </w:rPr>
-        <w:t xml:space="preserve"> of </w:t>
-      </w:r>
-      <w:proofErr w:type="spellStart"/>
-      <w:r>
-        <w:rPr>
-          <w:rFonts w:ascii="Segoe UI Historic" w:hAnsi="Segoe UI Historic" w:cs="Segoe UI Historic"/>
-          <w:i/>
-          <w:iCs/>
-          <w:sz w:val="18"/>
-          <w:szCs w:val="18"/>
-          <w:lang w:val="x-none"/>
-        </w:rPr>
-        <w:t>address</w:t>
-      </w:r>
-      <w:proofErr w:type="spellEnd"/>
-      <w:r>
-        <w:rPr>
-          <w:rFonts w:ascii="Segoe UI Historic" w:hAnsi="Segoe UI Historic" w:cs="Segoe UI Historic"/>
-          <w:i/>
-          <w:iCs/>
-          <w:sz w:val="18"/>
-          <w:szCs w:val="18"/>
-          <w:lang w:val="x-none"/>
-        </w:rPr>
-        <w:t xml:space="preserve"> 00000000</w:t>
+        <w:t>Access violation at address 61618965 in module 'TCDrillDown.of5'. Read of address 00000000</w:t>
       </w:r>
     </w:p>
     <w:p>
@@ -1047,7 +909,7 @@
                     </pic:cNvPicPr>
                   </pic:nvPicPr>
                   <pic:blipFill>
-                    <a:blip r:embed="rId6">
+                    <a:blip r:embed="rId7">
                       <a:extLst>
                         <a:ext uri="{28A0092B-C50C-407E-A947-70E740481C1C}">
                           <a14:useLocalDpi xmlns:a14="http://schemas.microsoft.com/office/drawing/2010/main" val="0"/>
@@ -1106,7 +968,7 @@
                     </pic:cNvPicPr>
                   </pic:nvPicPr>
                   <pic:blipFill>
-                    <a:blip r:embed="rId7">
+                    <a:blip r:embed="rId8">
                       <a:extLst>
                         <a:ext uri="{28A0092B-C50C-407E-A947-70E740481C1C}">
                           <a14:useLocalDpi xmlns:a14="http://schemas.microsoft.com/office/drawing/2010/main" val="0"/>
@@ -1151,7 +1013,6 @@
           <w:lang w:val="x-none"/>
         </w:rPr>
       </w:pPr>
-      <w:proofErr w:type="spellStart"/>
       <w:r>
         <w:rPr>
           <w:rFonts w:ascii="Segoe UI" w:hAnsi="Segoe UI" w:cs="Segoe UI"/>
@@ -1159,169 +1020,8 @@
           <w:szCs w:val="20"/>
           <w:lang w:val="x-none"/>
         </w:rPr>
-        <w:t>Need</w:t>
+        <w:t>Need to close osFinancials with the End task on Windows Task Manager</w:t>
       </w:r>
-      <w:proofErr w:type="spellEnd"/>
-      <w:r>
-        <w:rPr>
-          <w:rFonts w:ascii="Segoe UI" w:hAnsi="Segoe UI" w:cs="Segoe UI"/>
-          <w:sz w:val="20"/>
-          <w:szCs w:val="20"/>
-          <w:lang w:val="x-none"/>
-        </w:rPr>
-        <w:t xml:space="preserve"> </w:t>
-      </w:r>
-      <w:proofErr w:type="spellStart"/>
-      <w:r>
-        <w:rPr>
-          <w:rFonts w:ascii="Segoe UI" w:hAnsi="Segoe UI" w:cs="Segoe UI"/>
-          <w:sz w:val="20"/>
-          <w:szCs w:val="20"/>
-          <w:lang w:val="x-none"/>
-        </w:rPr>
-        <w:t>to</w:t>
-      </w:r>
-      <w:proofErr w:type="spellEnd"/>
-      <w:r>
-        <w:rPr>
-          <w:rFonts w:ascii="Segoe UI" w:hAnsi="Segoe UI" w:cs="Segoe UI"/>
-          <w:sz w:val="20"/>
-          <w:szCs w:val="20"/>
-          <w:lang w:val="x-none"/>
-        </w:rPr>
-        <w:t xml:space="preserve"> </w:t>
-      </w:r>
-      <w:proofErr w:type="spellStart"/>
-      <w:r>
-        <w:rPr>
-          <w:rFonts w:ascii="Segoe UI" w:hAnsi="Segoe UI" w:cs="Segoe UI"/>
-          <w:sz w:val="20"/>
-          <w:szCs w:val="20"/>
-          <w:lang w:val="x-none"/>
-        </w:rPr>
-        <w:t>close</w:t>
-      </w:r>
-      <w:proofErr w:type="spellEnd"/>
-      <w:r>
-        <w:rPr>
-          <w:rFonts w:ascii="Segoe UI" w:hAnsi="Segoe UI" w:cs="Segoe UI"/>
-          <w:sz w:val="20"/>
-          <w:szCs w:val="20"/>
-          <w:lang w:val="x-none"/>
-        </w:rPr>
-        <w:t xml:space="preserve"> osFinancials </w:t>
-      </w:r>
-      <w:proofErr w:type="spellStart"/>
-      <w:r>
-        <w:rPr>
-          <w:rFonts w:ascii="Segoe UI" w:hAnsi="Segoe UI" w:cs="Segoe UI"/>
-          <w:sz w:val="20"/>
-          <w:szCs w:val="20"/>
-          <w:lang w:val="x-none"/>
-        </w:rPr>
-        <w:t>with</w:t>
-      </w:r>
-      <w:proofErr w:type="spellEnd"/>
-      <w:r>
-        <w:rPr>
-          <w:rFonts w:ascii="Segoe UI" w:hAnsi="Segoe UI" w:cs="Segoe UI"/>
-          <w:sz w:val="20"/>
-          <w:szCs w:val="20"/>
-          <w:lang w:val="x-none"/>
-        </w:rPr>
-        <w:t xml:space="preserve"> </w:t>
-      </w:r>
-      <w:proofErr w:type="spellStart"/>
-      <w:r>
-        <w:rPr>
-          <w:rFonts w:ascii="Segoe UI" w:hAnsi="Segoe UI" w:cs="Segoe UI"/>
-          <w:sz w:val="20"/>
-          <w:szCs w:val="20"/>
-          <w:lang w:val="x-none"/>
-        </w:rPr>
-        <w:t>the</w:t>
-      </w:r>
-      <w:proofErr w:type="spellEnd"/>
-      <w:r>
-        <w:rPr>
-          <w:rFonts w:ascii="Segoe UI" w:hAnsi="Segoe UI" w:cs="Segoe UI"/>
-          <w:sz w:val="20"/>
-          <w:szCs w:val="20"/>
-          <w:lang w:val="x-none"/>
-        </w:rPr>
-        <w:t xml:space="preserve"> End </w:t>
-      </w:r>
-      <w:proofErr w:type="spellStart"/>
-      <w:r>
-        <w:rPr>
-          <w:rFonts w:ascii="Segoe UI" w:hAnsi="Segoe UI" w:cs="Segoe UI"/>
-          <w:sz w:val="20"/>
-          <w:szCs w:val="20"/>
-          <w:lang w:val="x-none"/>
-        </w:rPr>
-        <w:t>task</w:t>
-      </w:r>
-      <w:proofErr w:type="spellEnd"/>
-      <w:r>
-        <w:rPr>
-          <w:rFonts w:ascii="Segoe UI" w:hAnsi="Segoe UI" w:cs="Segoe UI"/>
-          <w:sz w:val="20"/>
-          <w:szCs w:val="20"/>
-          <w:lang w:val="x-none"/>
-        </w:rPr>
-        <w:t xml:space="preserve"> </w:t>
-      </w:r>
-      <w:proofErr w:type="spellStart"/>
-      <w:r>
-        <w:rPr>
-          <w:rFonts w:ascii="Segoe UI" w:hAnsi="Segoe UI" w:cs="Segoe UI"/>
-          <w:sz w:val="20"/>
-          <w:szCs w:val="20"/>
-          <w:lang w:val="x-none"/>
-        </w:rPr>
-        <w:t>on</w:t>
-      </w:r>
-      <w:proofErr w:type="spellEnd"/>
-      <w:r>
-        <w:rPr>
-          <w:rFonts w:ascii="Segoe UI" w:hAnsi="Segoe UI" w:cs="Segoe UI"/>
-          <w:sz w:val="20"/>
-          <w:szCs w:val="20"/>
-          <w:lang w:val="x-none"/>
-        </w:rPr>
-        <w:t xml:space="preserve"> Windows </w:t>
-      </w:r>
-      <w:proofErr w:type="spellStart"/>
-      <w:r>
-        <w:rPr>
-          <w:rFonts w:ascii="Segoe UI" w:hAnsi="Segoe UI" w:cs="Segoe UI"/>
-          <w:sz w:val="20"/>
-          <w:szCs w:val="20"/>
-          <w:lang w:val="x-none"/>
-        </w:rPr>
-        <w:t>Task</w:t>
-      </w:r>
-      <w:proofErr w:type="spellEnd"/>
-      <w:r>
-        <w:rPr>
-          <w:rFonts w:ascii="Segoe UI" w:hAnsi="Segoe UI" w:cs="Segoe UI"/>
-          <w:sz w:val="20"/>
-          <w:szCs w:val="20"/>
-          <w:lang w:val="x-none"/>
-        </w:rPr>
-        <w:t xml:space="preserve"> </w:t>
-      </w:r>
-      <w:proofErr w:type="spellStart"/>
-      <w:r>
-        <w:rPr>
-          <w:rFonts w:ascii="Segoe UI" w:hAnsi="Segoe UI" w:cs="Segoe UI"/>
-          <w:sz w:val="20"/>
-          <w:szCs w:val="20"/>
-          <w:lang w:val="x-none"/>
-        </w:rPr>
-        <w:t>Manager</w:t>
-      </w:r>
-      <w:proofErr w:type="spellEnd"/>
     </w:p>
     <w:p>
       <w:pPr>
@@ -1336,7 +1036,6 @@
           <w:lang w:val="x-none"/>
         </w:rPr>
       </w:pPr>
-      <w:proofErr w:type="spellStart"/>
       <w:r>
         <w:rPr>
           <w:rFonts w:ascii="Segoe UI" w:hAnsi="Segoe UI" w:cs="Segoe UI"/>
@@ -1344,149 +1043,8 @@
           <w:szCs w:val="20"/>
           <w:lang w:val="x-none"/>
         </w:rPr>
-        <w:t>You</w:t>
+        <w:t>You cannot print invoice  on the Stock item Invoice option</w:t>
       </w:r>
-      <w:proofErr w:type="spellEnd"/>
-      <w:r>
-        <w:rPr>
-          <w:rFonts w:ascii="Segoe UI" w:hAnsi="Segoe UI" w:cs="Segoe UI"/>
-          <w:sz w:val="20"/>
-          <w:szCs w:val="20"/>
-          <w:lang w:val="x-none"/>
-        </w:rPr>
-        <w:t xml:space="preserve"> </w:t>
-      </w:r>
-      <w:proofErr w:type="spellStart"/>
-      <w:r>
-        <w:rPr>
-          <w:rFonts w:ascii="Segoe UI" w:hAnsi="Segoe UI" w:cs="Segoe UI"/>
-          <w:sz w:val="20"/>
-          <w:szCs w:val="20"/>
-          <w:lang w:val="x-none"/>
-        </w:rPr>
-        <w:t>cannot</w:t>
-      </w:r>
-      <w:proofErr w:type="spellEnd"/>
-      <w:r>
-        <w:rPr>
-          <w:rFonts w:ascii="Segoe UI" w:hAnsi="Segoe UI" w:cs="Segoe UI"/>
-          <w:sz w:val="20"/>
-          <w:szCs w:val="20"/>
-          <w:lang w:val="x-none"/>
-        </w:rPr>
-        <w:t xml:space="preserve"> </w:t>
-      </w:r>
-      <w:proofErr w:type="spellStart"/>
-      <w:r>
-        <w:rPr>
-          <w:rFonts w:ascii="Segoe UI" w:hAnsi="Segoe UI" w:cs="Segoe UI"/>
-          <w:sz w:val="20"/>
-          <w:szCs w:val="20"/>
-          <w:lang w:val="x-none"/>
-        </w:rPr>
-        <w:t>print</w:t>
-      </w:r>
-      <w:proofErr w:type="spellEnd"/>
-      <w:r>
-        <w:rPr>
-          <w:rFonts w:ascii="Segoe UI" w:hAnsi="Segoe UI" w:cs="Segoe UI"/>
-          <w:sz w:val="20"/>
-          <w:szCs w:val="20"/>
-          <w:lang w:val="x-none"/>
-        </w:rPr>
-        <w:t xml:space="preserve"> </w:t>
-      </w:r>
-      <w:proofErr w:type="spellStart"/>
-      <w:r>
-        <w:rPr>
-          <w:rFonts w:ascii="Segoe UI" w:hAnsi="Segoe UI" w:cs="Segoe UI"/>
-          <w:sz w:val="20"/>
-          <w:szCs w:val="20"/>
-          <w:lang w:val="x-none"/>
-        </w:rPr>
-        <w:t>invoice</w:t>
-      </w:r>
-      <w:proofErr w:type="spellEnd"/>
-      <w:r>
-        <w:rPr>
-          <w:rFonts w:ascii="Segoe UI" w:hAnsi="Segoe UI" w:cs="Segoe UI"/>
-          <w:sz w:val="20"/>
-          <w:szCs w:val="20"/>
-          <w:lang w:val="x-none"/>
-        </w:rPr>
-        <w:t xml:space="preserve">  </w:t>
-      </w:r>
-      <w:proofErr w:type="spellStart"/>
-      <w:r>
-        <w:rPr>
-          <w:rFonts w:ascii="Segoe UI" w:hAnsi="Segoe UI" w:cs="Segoe UI"/>
-          <w:sz w:val="20"/>
-          <w:szCs w:val="20"/>
-          <w:lang w:val="x-none"/>
-        </w:rPr>
-        <w:t>on</w:t>
-      </w:r>
-      <w:proofErr w:type="spellEnd"/>
-      <w:r>
-        <w:rPr>
-          <w:rFonts w:ascii="Segoe UI" w:hAnsi="Segoe UI" w:cs="Segoe UI"/>
-          <w:sz w:val="20"/>
-          <w:szCs w:val="20"/>
-          <w:lang w:val="x-none"/>
-        </w:rPr>
-        <w:t xml:space="preserve"> </w:t>
-      </w:r>
-      <w:proofErr w:type="spellStart"/>
-      <w:r>
-        <w:rPr>
-          <w:rFonts w:ascii="Segoe UI" w:hAnsi="Segoe UI" w:cs="Segoe UI"/>
-          <w:sz w:val="20"/>
-          <w:szCs w:val="20"/>
-          <w:lang w:val="x-none"/>
-        </w:rPr>
-        <w:t>the</w:t>
-      </w:r>
-      <w:proofErr w:type="spellEnd"/>
-      <w:r>
-        <w:rPr>
-          <w:rFonts w:ascii="Segoe UI" w:hAnsi="Segoe UI" w:cs="Segoe UI"/>
-          <w:sz w:val="20"/>
-          <w:szCs w:val="20"/>
-          <w:lang w:val="x-none"/>
-        </w:rPr>
-        <w:t xml:space="preserve"> Stock item </w:t>
-      </w:r>
-      <w:proofErr w:type="spellStart"/>
-      <w:r>
-        <w:rPr>
-          <w:rFonts w:ascii="Segoe UI" w:hAnsi="Segoe UI" w:cs="Segoe UI"/>
-          <w:sz w:val="20"/>
-          <w:szCs w:val="20"/>
-          <w:lang w:val="x-none"/>
-        </w:rPr>
-        <w:t>Invoice</w:t>
-      </w:r>
-      <w:proofErr w:type="spellEnd"/>
-      <w:r>
-        <w:rPr>
-          <w:rFonts w:ascii="Segoe UI" w:hAnsi="Segoe UI" w:cs="Segoe UI"/>
-          <w:sz w:val="20"/>
-          <w:szCs w:val="20"/>
-          <w:lang w:val="x-none"/>
-        </w:rPr>
-        <w:t xml:space="preserve"> </w:t>
-      </w:r>
-      <w:proofErr w:type="spellStart"/>
-      <w:r>
-        <w:rPr>
-          <w:rFonts w:ascii="Segoe UI" w:hAnsi="Segoe UI" w:cs="Segoe UI"/>
-          <w:sz w:val="20"/>
-          <w:szCs w:val="20"/>
-          <w:lang w:val="x-none"/>
-        </w:rPr>
-        <w:t>option</w:t>
-      </w:r>
-      <w:proofErr w:type="spellEnd"/>
     </w:p>
     <w:p>
       <w:pPr>
@@ -1504,12 +1062,82 @@
     </w:p>
     <w:p>
       <w:pPr>
-        <w:pStyle w:val="Opskrif1"/>
+        <w:autoSpaceDE w:val="0"/>
+        <w:autoSpaceDN w:val="0"/>
+        <w:adjustRightInd w:val="0"/>
+        <w:spacing w:before="75" w:after="75" w:line="360" w:lineRule="auto"/>
+        <w:rPr>
+          <w:rFonts w:ascii="Segoe UI" w:hAnsi="Segoe UI" w:cs="Segoe UI"/>
+          <w:sz w:val="20"/>
+          <w:szCs w:val="20"/>
+          <w:lang w:val="x-none"/>
+        </w:rPr>
+      </w:pPr>
+    </w:p>
+    <w:p>
+      <w:pPr>
+        <w:autoSpaceDE w:val="0"/>
+        <w:autoSpaceDN w:val="0"/>
+        <w:adjustRightInd w:val="0"/>
+        <w:spacing w:before="75" w:after="75" w:line="360" w:lineRule="auto"/>
+        <w:rPr>
+          <w:rFonts w:ascii="Segoe UI" w:hAnsi="Segoe UI" w:cs="Segoe UI"/>
+          <w:sz w:val="20"/>
+          <w:szCs w:val="20"/>
+          <w:lang w:val="x-none"/>
+        </w:rPr>
+      </w:pPr>
+    </w:p>
+    <w:p>
+      <w:pPr>
+        <w:autoSpaceDE w:val="0"/>
+        <w:autoSpaceDN w:val="0"/>
+        <w:adjustRightInd w:val="0"/>
+        <w:spacing w:before="75" w:after="75" w:line="360" w:lineRule="auto"/>
+        <w:rPr>
+          <w:rFonts w:ascii="Segoe UI" w:hAnsi="Segoe UI" w:cs="Segoe UI"/>
+          <w:sz w:val="20"/>
+          <w:szCs w:val="20"/>
+          <w:lang w:val="x-none"/>
+        </w:rPr>
+      </w:pPr>
+    </w:p>
+    <w:p>
+      <w:pPr>
+        <w:autoSpaceDE w:val="0"/>
+        <w:autoSpaceDN w:val="0"/>
+        <w:adjustRightInd w:val="0"/>
+        <w:spacing w:before="75" w:after="75" w:line="360" w:lineRule="auto"/>
+        <w:rPr>
+          <w:rFonts w:ascii="Segoe UI" w:hAnsi="Segoe UI" w:cs="Segoe UI"/>
+          <w:sz w:val="20"/>
+          <w:szCs w:val="20"/>
+          <w:lang w:val="x-none"/>
+        </w:rPr>
+      </w:pPr>
+    </w:p>
+    <w:p>
+      <w:pPr>
+        <w:autoSpaceDE w:val="0"/>
+        <w:autoSpaceDN w:val="0"/>
+        <w:adjustRightInd w:val="0"/>
+        <w:spacing w:before="75" w:after="75" w:line="360" w:lineRule="auto"/>
+        <w:rPr>
+          <w:rFonts w:ascii="Segoe UI" w:hAnsi="Segoe UI" w:cs="Segoe UI"/>
+          <w:sz w:val="20"/>
+          <w:szCs w:val="20"/>
+          <w:lang w:val="x-none"/>
+        </w:rPr>
+      </w:pPr>
+    </w:p>
+    <w:p>
+      <w:pPr>
+        <w:pStyle w:val="Heading1"/>
         <w:rPr>
           <w:rFonts w:ascii="Segoe UI Black" w:hAnsi="Segoe UI Black"/>
         </w:rPr>
       </w:pPr>
-      <w:bookmarkStart w:id="1" w:name="_Toc163461804"/>
+      <w:bookmarkStart w:id="2" w:name="_Toc178051882"/>
       <w:r>
         <w:rPr>
           <w:rFonts w:ascii="Segoe UI Black" w:hAnsi="Segoe UI Black"/>
@@ -1523,7 +1151,7 @@
         </w:rPr>
         <w:t>– No Errors</w:t>
       </w:r>
-      <w:bookmarkEnd w:id="1"/>
+      <w:bookmarkEnd w:id="2"/>
       <w:r>
         <w:rPr>
           <w:rFonts w:ascii="Segoe UI Black" w:hAnsi="Segoe UI Black"/>
@@ -1544,7 +1172,6 @@
           <w:lang w:val="x-none"/>
         </w:rPr>
       </w:pPr>
-      <w:proofErr w:type="spellStart"/>
       <w:r>
         <w:rPr>
           <w:rFonts w:ascii="Segoe UI" w:hAnsi="Segoe UI" w:cs="Segoe UI"/>
@@ -1554,33 +1181,8 @@
           <w:szCs w:val="20"/>
           <w:lang w:val="x-none"/>
         </w:rPr>
-        <w:t>Other</w:t>
+        <w:t>Other options</w:t>
       </w:r>
-      <w:proofErr w:type="spellEnd"/>
-      <w:r>
-        <w:rPr>
-          <w:rFonts w:ascii="Segoe UI" w:hAnsi="Segoe UI" w:cs="Segoe UI"/>
-          <w:b/>
-          <w:bCs/>
-          <w:sz w:val="20"/>
-          <w:szCs w:val="20"/>
-          <w:lang w:val="x-none"/>
-        </w:rPr>
-        <w:t xml:space="preserve"> </w:t>
-      </w:r>
-      <w:proofErr w:type="spellStart"/>
-      <w:r>
-        <w:rPr>
-          <w:rFonts w:ascii="Segoe UI" w:hAnsi="Segoe UI" w:cs="Segoe UI"/>
-          <w:b/>
-          <w:bCs/>
-          <w:sz w:val="20"/>
-          <w:szCs w:val="20"/>
-          <w:lang w:val="x-none"/>
-        </w:rPr>
-        <w:t>options</w:t>
-      </w:r>
-      <w:proofErr w:type="spellEnd"/>
       <w:r>
         <w:rPr>
           <w:rFonts w:ascii="Segoe UI" w:hAnsi="Segoe UI" w:cs="Segoe UI"/>
@@ -1610,7 +1212,6 @@
         </w:rPr>
         <w:t xml:space="preserve"> </w:t>
       </w:r>
-      <w:proofErr w:type="spellStart"/>
       <w:r>
         <w:rPr>
           <w:rFonts w:ascii="Segoe UI" w:hAnsi="Segoe UI" w:cs="Segoe UI"/>
@@ -1620,9 +1221,17 @@
           <w:szCs w:val="20"/>
           <w:lang w:val="x-none"/>
         </w:rPr>
-        <w:t>Customer</w:t>
+        <w:t>Customer invoice</w:t>
       </w:r>
-      <w:proofErr w:type="spellEnd"/>
+      <w:r>
+        <w:rPr>
+          <w:rFonts w:ascii="Segoe UI" w:hAnsi="Segoe UI" w:cs="Segoe UI"/>
+          <w:sz w:val="20"/>
+          <w:szCs w:val="20"/>
+          <w:lang w:val="x-none"/>
+        </w:rPr>
+        <w:t xml:space="preserve"> and </w:t>
+      </w:r>
       <w:r>
         <w:rPr>
           <w:rFonts w:ascii="Segoe UI" w:hAnsi="Segoe UI" w:cs="Segoe UI"/>
@@ -1632,97 +1241,7 @@
           <w:szCs w:val="20"/>
           <w:lang w:val="x-none"/>
         </w:rPr>
-        <w:t xml:space="preserve"> </w:t>
-      </w:r>
-      <w:proofErr w:type="spellStart"/>
-      <w:r>
-        <w:rPr>
-          <w:rFonts w:ascii="Segoe UI" w:hAnsi="Segoe UI" w:cs="Segoe UI"/>
-          <w:b/>
-          <w:bCs/>
-          <w:sz w:val="20"/>
-          <w:szCs w:val="20"/>
-          <w:lang w:val="x-none"/>
-        </w:rPr>
-        <w:t>invoice</w:t>
-      </w:r>
-      <w:proofErr w:type="spellEnd"/>
-      <w:r>
-        <w:rPr>
-          <w:rFonts w:ascii="Segoe UI" w:hAnsi="Segoe UI" w:cs="Segoe UI"/>
-          <w:sz w:val="20"/>
-          <w:szCs w:val="20"/>
-          <w:lang w:val="x-none"/>
-        </w:rPr>
-        <w:t xml:space="preserve"> </w:t>
-      </w:r>
-      <w:proofErr w:type="spellStart"/>
-      <w:r>
-        <w:rPr>
-          <w:rFonts w:ascii="Segoe UI" w:hAnsi="Segoe UI" w:cs="Segoe UI"/>
-          <w:sz w:val="20"/>
-          <w:szCs w:val="20"/>
-          <w:lang w:val="x-none"/>
-        </w:rPr>
-        <w:t>and</w:t>
-      </w:r>
-      <w:proofErr w:type="spellEnd"/>
-      <w:r>
-        <w:rPr>
-          <w:rFonts w:ascii="Segoe UI" w:hAnsi="Segoe UI" w:cs="Segoe UI"/>
-          <w:sz w:val="20"/>
-          <w:szCs w:val="20"/>
-          <w:lang w:val="x-none"/>
-        </w:rPr>
-        <w:t xml:space="preserve"> </w:t>
-      </w:r>
-      <w:proofErr w:type="spellStart"/>
-      <w:r>
-        <w:rPr>
-          <w:rFonts w:ascii="Segoe UI" w:hAnsi="Segoe UI" w:cs="Segoe UI"/>
-          <w:b/>
-          <w:bCs/>
-          <w:sz w:val="20"/>
-          <w:szCs w:val="20"/>
-          <w:lang w:val="x-none"/>
-        </w:rPr>
-        <w:t>Invoice</w:t>
-      </w:r>
-      <w:proofErr w:type="spellEnd"/>
-      <w:r>
-        <w:rPr>
-          <w:rFonts w:ascii="Segoe UI" w:hAnsi="Segoe UI" w:cs="Segoe UI"/>
-          <w:b/>
-          <w:bCs/>
-          <w:sz w:val="20"/>
-          <w:szCs w:val="20"/>
-          <w:lang w:val="x-none"/>
-        </w:rPr>
-        <w:t xml:space="preserve"> </w:t>
-      </w:r>
-      <w:proofErr w:type="spellStart"/>
-      <w:r>
-        <w:rPr>
-          <w:rFonts w:ascii="Segoe UI" w:hAnsi="Segoe UI" w:cs="Segoe UI"/>
-          <w:b/>
-          <w:bCs/>
-          <w:sz w:val="20"/>
-          <w:szCs w:val="20"/>
-          <w:lang w:val="x-none"/>
-        </w:rPr>
-        <w:t>stock</w:t>
-      </w:r>
-      <w:proofErr w:type="spellEnd"/>
-      <w:r>
-        <w:rPr>
-          <w:rFonts w:ascii="Segoe UI" w:hAnsi="Segoe UI" w:cs="Segoe UI"/>
-          <w:b/>
-          <w:bCs/>
-          <w:sz w:val="20"/>
-          <w:szCs w:val="20"/>
-          <w:lang w:val="x-none"/>
-        </w:rPr>
-        <w:t xml:space="preserve"> item</w:t>
+        <w:t>Invoice stock item</w:t>
       </w:r>
       <w:r>
         <w:rPr>
@@ -1754,87 +1273,7 @@
           <w:szCs w:val="20"/>
           <w:lang w:val="x-none"/>
         </w:rPr>
-        <w:t xml:space="preserve">No </w:t>
-      </w:r>
-      <w:proofErr w:type="spellStart"/>
-      <w:r>
-        <w:rPr>
-          <w:rFonts w:ascii="Segoe UI" w:hAnsi="Segoe UI" w:cs="Segoe UI"/>
-          <w:sz w:val="20"/>
-          <w:szCs w:val="20"/>
-          <w:lang w:val="x-none"/>
-        </w:rPr>
-        <w:t>access</w:t>
-      </w:r>
-      <w:proofErr w:type="spellEnd"/>
-      <w:r>
-        <w:rPr>
-          <w:rFonts w:ascii="Segoe UI" w:hAnsi="Segoe UI" w:cs="Segoe UI"/>
-          <w:sz w:val="20"/>
-          <w:szCs w:val="20"/>
-          <w:lang w:val="x-none"/>
-        </w:rPr>
-        <w:t xml:space="preserve"> </w:t>
-      </w:r>
-      <w:proofErr w:type="spellStart"/>
-      <w:r>
-        <w:rPr>
-          <w:rFonts w:ascii="Segoe UI" w:hAnsi="Segoe UI" w:cs="Segoe UI"/>
-          <w:sz w:val="20"/>
-          <w:szCs w:val="20"/>
-          <w:lang w:val="x-none"/>
-        </w:rPr>
-        <w:t>violation</w:t>
-      </w:r>
-      <w:proofErr w:type="spellEnd"/>
-      <w:r>
-        <w:rPr>
-          <w:rFonts w:ascii="Segoe UI" w:hAnsi="Segoe UI" w:cs="Segoe UI"/>
-          <w:sz w:val="20"/>
-          <w:szCs w:val="20"/>
-          <w:lang w:val="x-none"/>
-        </w:rPr>
-        <w:t xml:space="preserve"> </w:t>
-      </w:r>
-      <w:proofErr w:type="spellStart"/>
-      <w:r>
-        <w:rPr>
-          <w:rFonts w:ascii="Segoe UI" w:hAnsi="Segoe UI" w:cs="Segoe UI"/>
-          <w:sz w:val="20"/>
-          <w:szCs w:val="20"/>
-          <w:lang w:val="x-none"/>
-        </w:rPr>
-        <w:t>error</w:t>
-      </w:r>
-      <w:proofErr w:type="spellEnd"/>
-      <w:r>
-        <w:rPr>
-          <w:rFonts w:ascii="Segoe UI" w:hAnsi="Segoe UI" w:cs="Segoe UI"/>
-          <w:sz w:val="20"/>
-          <w:szCs w:val="20"/>
-          <w:lang w:val="x-none"/>
-        </w:rPr>
-        <w:t xml:space="preserve"> </w:t>
-      </w:r>
-      <w:proofErr w:type="spellStart"/>
-      <w:r>
-        <w:rPr>
-          <w:rFonts w:ascii="Segoe UI" w:hAnsi="Segoe UI" w:cs="Segoe UI"/>
-          <w:sz w:val="20"/>
-          <w:szCs w:val="20"/>
-          <w:lang w:val="x-none"/>
-        </w:rPr>
-        <w:t>produced</w:t>
-      </w:r>
-      <w:proofErr w:type="spellEnd"/>
-      <w:r>
-        <w:rPr>
-          <w:rFonts w:ascii="Segoe UI" w:hAnsi="Segoe UI" w:cs="Segoe UI"/>
-          <w:sz w:val="20"/>
-          <w:szCs w:val="20"/>
-          <w:lang w:val="x-none"/>
-        </w:rPr>
-        <w:t>.</w:t>
+        <w:t>No access violation error produced.</w:t>
       </w:r>
     </w:p>
     <w:p>
@@ -1857,147 +1296,7 @@
           <w:szCs w:val="20"/>
           <w:lang w:val="x-none"/>
         </w:rPr>
-        <w:t xml:space="preserve">No </w:t>
-      </w:r>
-      <w:proofErr w:type="spellStart"/>
-      <w:r>
-        <w:rPr>
-          <w:rFonts w:ascii="Segoe UI" w:hAnsi="Segoe UI" w:cs="Segoe UI"/>
-          <w:sz w:val="20"/>
-          <w:szCs w:val="20"/>
-          <w:lang w:val="x-none"/>
-        </w:rPr>
-        <w:t>remarks</w:t>
-      </w:r>
-      <w:proofErr w:type="spellEnd"/>
-      <w:r>
-        <w:rPr>
-          <w:rFonts w:ascii="Segoe UI" w:hAnsi="Segoe UI" w:cs="Segoe UI"/>
-          <w:sz w:val="20"/>
-          <w:szCs w:val="20"/>
-          <w:lang w:val="x-none"/>
-        </w:rPr>
-        <w:t xml:space="preserve"> </w:t>
-      </w:r>
-      <w:proofErr w:type="spellStart"/>
-      <w:r>
-        <w:rPr>
-          <w:rFonts w:ascii="Segoe UI" w:hAnsi="Segoe UI" w:cs="Segoe UI"/>
-          <w:sz w:val="20"/>
-          <w:szCs w:val="20"/>
-          <w:lang w:val="x-none"/>
-        </w:rPr>
-        <w:t>and</w:t>
-      </w:r>
-      <w:proofErr w:type="spellEnd"/>
-      <w:r>
-        <w:rPr>
-          <w:rFonts w:ascii="Segoe UI" w:hAnsi="Segoe UI" w:cs="Segoe UI"/>
-          <w:sz w:val="20"/>
-          <w:szCs w:val="20"/>
-          <w:lang w:val="x-none"/>
-        </w:rPr>
-        <w:t xml:space="preserve"> </w:t>
-      </w:r>
-      <w:proofErr w:type="spellStart"/>
-      <w:r>
-        <w:rPr>
-          <w:rFonts w:ascii="Segoe UI" w:hAnsi="Segoe UI" w:cs="Segoe UI"/>
-          <w:sz w:val="20"/>
-          <w:szCs w:val="20"/>
-          <w:lang w:val="x-none"/>
-        </w:rPr>
-        <w:t>comments</w:t>
-      </w:r>
-      <w:proofErr w:type="spellEnd"/>
-      <w:r>
-        <w:rPr>
-          <w:rFonts w:ascii="Segoe UI" w:hAnsi="Segoe UI" w:cs="Segoe UI"/>
-          <w:sz w:val="20"/>
-          <w:szCs w:val="20"/>
-          <w:lang w:val="x-none"/>
-        </w:rPr>
-        <w:t xml:space="preserve"> is </w:t>
-      </w:r>
-      <w:proofErr w:type="spellStart"/>
-      <w:r>
-        <w:rPr>
-          <w:rFonts w:ascii="Segoe UI" w:hAnsi="Segoe UI" w:cs="Segoe UI"/>
-          <w:sz w:val="20"/>
-          <w:szCs w:val="20"/>
-          <w:lang w:val="x-none"/>
-        </w:rPr>
-        <w:t>displayed</w:t>
-      </w:r>
-      <w:proofErr w:type="spellEnd"/>
-      <w:r>
-        <w:rPr>
-          <w:rFonts w:ascii="Segoe UI" w:hAnsi="Segoe UI" w:cs="Segoe UI"/>
-          <w:sz w:val="20"/>
-          <w:szCs w:val="20"/>
-          <w:lang w:val="x-none"/>
-        </w:rPr>
-        <w:t xml:space="preserve"> </w:t>
-      </w:r>
-      <w:proofErr w:type="spellStart"/>
-      <w:r>
-        <w:rPr>
-          <w:rFonts w:ascii="Segoe UI" w:hAnsi="Segoe UI" w:cs="Segoe UI"/>
-          <w:sz w:val="20"/>
-          <w:szCs w:val="20"/>
-          <w:lang w:val="x-none"/>
-        </w:rPr>
-        <w:t>on</w:t>
-      </w:r>
-      <w:proofErr w:type="spellEnd"/>
-      <w:r>
-        <w:rPr>
-          <w:rFonts w:ascii="Segoe UI" w:hAnsi="Segoe UI" w:cs="Segoe UI"/>
-          <w:sz w:val="20"/>
-          <w:szCs w:val="20"/>
-          <w:lang w:val="x-none"/>
-        </w:rPr>
-        <w:t xml:space="preserve"> </w:t>
-      </w:r>
-      <w:proofErr w:type="spellStart"/>
-      <w:r>
-        <w:rPr>
-          <w:rFonts w:ascii="Segoe UI" w:hAnsi="Segoe UI" w:cs="Segoe UI"/>
-          <w:sz w:val="20"/>
-          <w:szCs w:val="20"/>
-          <w:lang w:val="x-none"/>
-        </w:rPr>
-        <w:t>the</w:t>
-      </w:r>
-      <w:proofErr w:type="spellEnd"/>
-      <w:r>
-        <w:rPr>
-          <w:rFonts w:ascii="Segoe UI" w:hAnsi="Segoe UI" w:cs="Segoe UI"/>
-          <w:sz w:val="20"/>
-          <w:szCs w:val="20"/>
-          <w:lang w:val="x-none"/>
-        </w:rPr>
-        <w:t xml:space="preserve"> </w:t>
-      </w:r>
-      <w:proofErr w:type="spellStart"/>
-      <w:r>
-        <w:rPr>
-          <w:rFonts w:ascii="Segoe UI" w:hAnsi="Segoe UI" w:cs="Segoe UI"/>
-          <w:sz w:val="20"/>
-          <w:szCs w:val="20"/>
-          <w:lang w:val="x-none"/>
-        </w:rPr>
-        <w:t>grid</w:t>
-      </w:r>
-      <w:proofErr w:type="spellEnd"/>
-      <w:r>
-        <w:rPr>
-          <w:rFonts w:ascii="Segoe UI" w:hAnsi="Segoe UI" w:cs="Segoe UI"/>
-          <w:sz w:val="20"/>
-          <w:szCs w:val="20"/>
-          <w:lang w:val="x-none"/>
-        </w:rPr>
-        <w:t>.</w:t>
+        <w:t>No remarks and comments is displayed on the grid.</w:t>
       </w:r>
     </w:p>
     <w:p>
@@ -2013,7 +1312,6 @@
           <w:lang w:val="x-none"/>
         </w:rPr>
       </w:pPr>
-      <w:proofErr w:type="spellStart"/>
       <w:r>
         <w:rPr>
           <w:rFonts w:ascii="Segoe UI" w:hAnsi="Segoe UI" w:cs="Segoe UI"/>
@@ -2021,217 +1319,7 @@
           <w:szCs w:val="20"/>
           <w:lang w:val="x-none"/>
         </w:rPr>
-        <w:t>On</w:t>
-      </w:r>
-      <w:proofErr w:type="spellEnd"/>
-      <w:r>
-        <w:rPr>
-          <w:rFonts w:ascii="Segoe UI" w:hAnsi="Segoe UI" w:cs="Segoe UI"/>
-          <w:sz w:val="20"/>
-          <w:szCs w:val="20"/>
-          <w:lang w:val="x-none"/>
-        </w:rPr>
-        <w:t xml:space="preserve"> </w:t>
-      </w:r>
-      <w:proofErr w:type="spellStart"/>
-      <w:r>
-        <w:rPr>
-          <w:rFonts w:ascii="Segoe UI" w:hAnsi="Segoe UI" w:cs="Segoe UI"/>
-          <w:sz w:val="20"/>
-          <w:szCs w:val="20"/>
-          <w:lang w:val="x-none"/>
-        </w:rPr>
-        <w:t>the</w:t>
-      </w:r>
-      <w:proofErr w:type="spellEnd"/>
-      <w:r>
-        <w:rPr>
-          <w:rFonts w:ascii="Segoe UI" w:hAnsi="Segoe UI" w:cs="Segoe UI"/>
-          <w:sz w:val="20"/>
-          <w:szCs w:val="20"/>
-          <w:lang w:val="x-none"/>
-        </w:rPr>
-        <w:t xml:space="preserve"> </w:t>
-      </w:r>
-      <w:proofErr w:type="spellStart"/>
-      <w:r>
-        <w:rPr>
-          <w:rFonts w:ascii="Segoe UI" w:hAnsi="Segoe UI" w:cs="Segoe UI"/>
-          <w:sz w:val="20"/>
-          <w:szCs w:val="20"/>
-          <w:lang w:val="x-none"/>
-        </w:rPr>
-        <w:t>other</w:t>
-      </w:r>
-      <w:proofErr w:type="spellEnd"/>
-      <w:r>
-        <w:rPr>
-          <w:rFonts w:ascii="Segoe UI" w:hAnsi="Segoe UI" w:cs="Segoe UI"/>
-          <w:sz w:val="20"/>
-          <w:szCs w:val="20"/>
-          <w:lang w:val="x-none"/>
-        </w:rPr>
-        <w:t xml:space="preserve"> </w:t>
-      </w:r>
-      <w:proofErr w:type="spellStart"/>
-      <w:r>
-        <w:rPr>
-          <w:rFonts w:ascii="Segoe UI" w:hAnsi="Segoe UI" w:cs="Segoe UI"/>
-          <w:sz w:val="20"/>
-          <w:szCs w:val="20"/>
-          <w:lang w:val="x-none"/>
-        </w:rPr>
-        <w:t>options</w:t>
-      </w:r>
-      <w:proofErr w:type="spellEnd"/>
-      <w:r>
-        <w:rPr>
-          <w:rFonts w:ascii="Segoe UI" w:hAnsi="Segoe UI" w:cs="Segoe UI"/>
-          <w:sz w:val="20"/>
-          <w:szCs w:val="20"/>
-          <w:lang w:val="x-none"/>
-        </w:rPr>
-        <w:t xml:space="preserve"> </w:t>
-      </w:r>
-      <w:proofErr w:type="spellStart"/>
-      <w:r>
-        <w:rPr>
-          <w:rFonts w:ascii="Segoe UI" w:hAnsi="Segoe UI" w:cs="Segoe UI"/>
-          <w:sz w:val="20"/>
-          <w:szCs w:val="20"/>
-          <w:lang w:val="x-none"/>
-        </w:rPr>
-        <w:t>you</w:t>
-      </w:r>
-      <w:proofErr w:type="spellEnd"/>
-      <w:r>
-        <w:rPr>
-          <w:rFonts w:ascii="Segoe UI" w:hAnsi="Segoe UI" w:cs="Segoe UI"/>
-          <w:sz w:val="20"/>
-          <w:szCs w:val="20"/>
-          <w:lang w:val="x-none"/>
-        </w:rPr>
-        <w:t xml:space="preserve"> </w:t>
-      </w:r>
-      <w:proofErr w:type="spellStart"/>
-      <w:r>
-        <w:rPr>
-          <w:rFonts w:ascii="Segoe UI" w:hAnsi="Segoe UI" w:cs="Segoe UI"/>
-          <w:sz w:val="20"/>
-          <w:szCs w:val="20"/>
-          <w:lang w:val="x-none"/>
-        </w:rPr>
-        <w:t>can</w:t>
-      </w:r>
-      <w:proofErr w:type="spellEnd"/>
-      <w:r>
-        <w:rPr>
-          <w:rFonts w:ascii="Segoe UI" w:hAnsi="Segoe UI" w:cs="Segoe UI"/>
-          <w:sz w:val="20"/>
-          <w:szCs w:val="20"/>
-          <w:lang w:val="x-none"/>
-        </w:rPr>
-        <w:t xml:space="preserve"> </w:t>
-      </w:r>
-      <w:proofErr w:type="spellStart"/>
-      <w:r>
-        <w:rPr>
-          <w:rFonts w:ascii="Segoe UI" w:hAnsi="Segoe UI" w:cs="Segoe UI"/>
-          <w:sz w:val="20"/>
-          <w:szCs w:val="20"/>
-          <w:lang w:val="x-none"/>
-        </w:rPr>
-        <w:t>double-click</w:t>
-      </w:r>
-      <w:proofErr w:type="spellEnd"/>
-      <w:r>
-        <w:rPr>
-          <w:rFonts w:ascii="Segoe UI" w:hAnsi="Segoe UI" w:cs="Segoe UI"/>
-          <w:sz w:val="20"/>
-          <w:szCs w:val="20"/>
-          <w:lang w:val="x-none"/>
-        </w:rPr>
-        <w:t xml:space="preserve"> </w:t>
-      </w:r>
-      <w:proofErr w:type="spellStart"/>
-      <w:r>
-        <w:rPr>
-          <w:rFonts w:ascii="Segoe UI" w:hAnsi="Segoe UI" w:cs="Segoe UI"/>
-          <w:sz w:val="20"/>
-          <w:szCs w:val="20"/>
-          <w:lang w:val="x-none"/>
-        </w:rPr>
-        <w:t>to</w:t>
-      </w:r>
-      <w:proofErr w:type="spellEnd"/>
-      <w:r>
-        <w:rPr>
-          <w:rFonts w:ascii="Segoe UI" w:hAnsi="Segoe UI" w:cs="Segoe UI"/>
-          <w:sz w:val="20"/>
-          <w:szCs w:val="20"/>
-          <w:lang w:val="x-none"/>
-        </w:rPr>
-        <w:t xml:space="preserve"> </w:t>
-      </w:r>
-      <w:proofErr w:type="spellStart"/>
-      <w:r>
-        <w:rPr>
-          <w:rFonts w:ascii="Segoe UI" w:hAnsi="Segoe UI" w:cs="Segoe UI"/>
-          <w:sz w:val="20"/>
-          <w:szCs w:val="20"/>
-          <w:lang w:val="x-none"/>
-        </w:rPr>
-        <w:t>print</w:t>
-      </w:r>
-      <w:proofErr w:type="spellEnd"/>
-      <w:r>
-        <w:rPr>
-          <w:rFonts w:ascii="Segoe UI" w:hAnsi="Segoe UI" w:cs="Segoe UI"/>
-          <w:sz w:val="20"/>
-          <w:szCs w:val="20"/>
-          <w:lang w:val="x-none"/>
-        </w:rPr>
-        <w:t xml:space="preserve"> </w:t>
-      </w:r>
-      <w:proofErr w:type="spellStart"/>
-      <w:r>
-        <w:rPr>
-          <w:rFonts w:ascii="Segoe UI" w:hAnsi="Segoe UI" w:cs="Segoe UI"/>
-          <w:sz w:val="20"/>
-          <w:szCs w:val="20"/>
-          <w:lang w:val="x-none"/>
-        </w:rPr>
-        <w:t>the</w:t>
-      </w:r>
-      <w:proofErr w:type="spellEnd"/>
-      <w:r>
-        <w:rPr>
-          <w:rFonts w:ascii="Segoe UI" w:hAnsi="Segoe UI" w:cs="Segoe UI"/>
-          <w:sz w:val="20"/>
-          <w:szCs w:val="20"/>
-          <w:lang w:val="x-none"/>
-        </w:rPr>
-        <w:t xml:space="preserve"> </w:t>
-      </w:r>
-      <w:proofErr w:type="spellStart"/>
-      <w:r>
-        <w:rPr>
-          <w:rFonts w:ascii="Segoe UI" w:hAnsi="Segoe UI" w:cs="Segoe UI"/>
-          <w:sz w:val="20"/>
-          <w:szCs w:val="20"/>
-          <w:lang w:val="x-none"/>
-        </w:rPr>
-        <w:t>invoice</w:t>
-      </w:r>
-      <w:proofErr w:type="spellEnd"/>
-      <w:r>
-        <w:rPr>
-          <w:rFonts w:ascii="Segoe UI" w:hAnsi="Segoe UI" w:cs="Segoe UI"/>
-          <w:sz w:val="20"/>
-          <w:szCs w:val="20"/>
-          <w:lang w:val="x-none"/>
-        </w:rPr>
-        <w:t xml:space="preserve">. </w:t>
+        <w:t xml:space="preserve">On the other options you can double-click to print the invoice. </w:t>
       </w:r>
     </w:p>
     <w:p>
@@ -2273,7 +1361,7 @@
                     </pic:cNvPicPr>
                   </pic:nvPicPr>
                   <pic:blipFill>
-                    <a:blip r:embed="rId8">
+                    <a:blip r:embed="rId9">
                       <a:extLst>
                         <a:ext uri="{28A0092B-C50C-407E-A947-70E740481C1C}">
                           <a14:useLocalDpi xmlns:a14="http://schemas.microsoft.com/office/drawing/2010/main" val="0"/>
@@ -2316,7 +1404,7 @@
 </file>
 
 <file path=word/numbering.xml><?xml version="1.0" encoding="utf-8"?>
-<w:numbering xmlns:wpc="http://schemas.microsoft.com/office/word/2010/wordprocessingCanvas" xmlns:cx="http://schemas.microsoft.com/office/drawing/2014/chartex" xmlns:cx1="http://schemas.microsoft.com/office/drawing/2015/9/8/chartex" xmlns:cx2="http://schemas.microsoft.com/office/drawing/2015/10/21/chartex" xmlns:cx3="http://schemas.microsoft.com/office/drawing/2016/5/9/chartex" xmlns:cx4="http://schemas.microsoft.com/office/drawing/2016/5/10/chartex" xmlns:cx5="http://schemas.microsoft.com/office/drawing/2016/5/11/chartex" xmlns:cx6="http://schemas.microsoft.com/office/drawing/2016/5/12/chartex" xmlns:cx7="http://schemas.microsoft.com/office/drawing/2016/5/13/chartex" xmlns:cx8="http://schemas.microsoft.com/office/drawing/2016/5/14/chartex" xmlns:mc="http://schemas.openxmlformats.org/markup-compatibility/2006" xmlns:aink="http://schemas.microsoft.com/office/drawing/2016/ink" xmlns:am3d="http://schemas.microsoft.com/office/drawing/2017/model3d" xmlns:o="urn:schemas-microsoft-com:office:office" xmlns:oel="http://schemas.microsoft.com/office/2019/extlst" xmlns:r="http://schemas.openxmlformats.org/officeDocument/2006/relationships" xmlns:m="http://schemas.openxmlformats.org/officeDocument/2006/math" xmlns:v="urn:schemas-microsoft-com:vml" xmlns:wp14="http://schemas.microsoft.com/office/word/2010/wordprocessingDrawing" xmlns:wp="http://schemas.openxmlformats.org/drawingml/2006/wordprocessingDrawing" xmlns:w10="urn:schemas-microsoft-com:office:word" xmlns:w="http://schemas.openxmlformats.org/wordprocessingml/2006/main" xmlns:w14="http://schemas.microsoft.com/office/word/2010/wordml" xmlns:w15="http://schemas.microsoft.com/office/word/2012/wordml" xmlns:w16cex="http://schemas.microsoft.com/office/word/2018/wordml/cex" xmlns:w16cid="http://schemas.microsoft.com/office/word/2016/wordml/cid" xmlns:w16="http://schemas.microsoft.com/office/word/2018/wordml" xmlns:w16sdtdh="http://schemas.microsoft.com/office/word/2020/wordml/sdtdatahash" xmlns:w16se="http://schemas.microsoft.com/office/word/2015/wordml/symex" xmlns:wpg="http://schemas.microsoft.com/office/word/2010/wordprocessingGroup" xmlns:wpi="http://schemas.microsoft.com/office/word/2010/wordprocessingInk" xmlns:wne="http://schemas.microsoft.com/office/word/2006/wordml" xmlns:wps="http://schemas.microsoft.com/office/word/2010/wordprocessingShape" mc:Ignorable="w14 w15 w16se w16cid w16 w16cex w16sdtdh wp14">
+<w:numbering xmlns:wpc="http://schemas.microsoft.com/office/word/2010/wordprocessingCanvas" xmlns:cx="http://schemas.microsoft.com/office/drawing/2014/chartex" xmlns:cx1="http://schemas.microsoft.com/office/drawing/2015/9/8/chartex" xmlns:cx2="http://schemas.microsoft.com/office/drawing/2015/10/21/chartex" xmlns:cx3="http://schemas.microsoft.com/office/drawing/2016/5/9/chartex" xmlns:cx4="http://schemas.microsoft.com/office/drawing/2016/5/10/chartex" xmlns:cx5="http://schemas.microsoft.com/office/drawing/2016/5/11/chartex" xmlns:cx6="http://schemas.microsoft.com/office/drawing/2016/5/12/chartex" xmlns:cx7="http://schemas.microsoft.com/office/drawing/2016/5/13/chartex" xmlns:cx8="http://schemas.microsoft.com/office/drawing/2016/5/14/chartex" xmlns:mc="http://schemas.openxmlformats.org/markup-compatibility/2006" xmlns:aink="http://schemas.microsoft.com/office/drawing/2016/ink" xmlns:am3d="http://schemas.microsoft.com/office/drawing/2017/model3d" xmlns:o="urn:schemas-microsoft-com:office:office" xmlns:oel="http://schemas.microsoft.com/office/2019/extlst" xmlns:r="http://schemas.openxmlformats.org/officeDocument/2006/relationships" xmlns:m="http://schemas.openxmlformats.org/officeDocument/2006/math" xmlns:v="urn:schemas-microsoft-com:vml" xmlns:wp14="http://schemas.microsoft.com/office/word/2010/wordprocessingDrawing" xmlns:wp="http://schemas.openxmlformats.org/drawingml/2006/wordprocessingDrawing" xmlns:w10="urn:schemas-microsoft-com:office:word" xmlns:w="http://schemas.openxmlformats.org/wordprocessingml/2006/main" xmlns:w14="http://schemas.microsoft.com/office/word/2010/wordml" xmlns:w15="http://schemas.microsoft.com/office/word/2012/wordml" xmlns:w16cex="http://schemas.microsoft.com/office/word/2018/wordml/cex" xmlns:w16cid="http://schemas.microsoft.com/office/word/2016/wordml/cid" xmlns:w16="http://schemas.microsoft.com/office/word/2018/wordml" xmlns:w16du="http://schemas.microsoft.com/office/word/2023/wordml/word16du" xmlns:w16sdtdh="http://schemas.microsoft.com/office/word/2020/wordml/sdtdatahash" xmlns:w16se="http://schemas.microsoft.com/office/word/2015/wordml/symex" xmlns:wpg="http://schemas.microsoft.com/office/word/2010/wordprocessingGroup" xmlns:wpi="http://schemas.microsoft.com/office/word/2010/wordprocessingInk" xmlns:wne="http://schemas.microsoft.com/office/word/2006/wordml" xmlns:wps="http://schemas.microsoft.com/office/word/2010/wordprocessingShape" mc:Ignorable="w14 w15 w16se w16cid w16 w16cex w16sdtdh w16du wp14">
   <w:abstractNum w:abstractNumId="0" w15:restartNumberingAfterBreak="0">
     <w:nsid w:val="005DFD9B"/>
     <w:multiLevelType w:val="multilevel"/>
@@ -4392,7 +3480,7 @@
 </file>
 
 <file path=word/styles.xml><?xml version="1.0" encoding="utf-8"?>
-<w:styles xmlns:mc="http://schemas.openxmlformats.org/markup-compatibility/2006" xmlns:r="http://schemas.openxmlformats.org/officeDocument/2006/relationships" xmlns:w="http://schemas.openxmlformats.org/wordprocessingml/2006/main" xmlns:w14="http://schemas.microsoft.com/office/word/2010/wordml" xmlns:w15="http://schemas.microsoft.com/office/word/2012/wordml" xmlns:w16cex="http://schemas.microsoft.com/office/word/2018/wordml/cex" xmlns:w16cid="http://schemas.microsoft.com/office/word/2016/wordml/cid" xmlns:w16="http://schemas.microsoft.com/office/word/2018/wordml" xmlns:w16sdtdh="http://schemas.microsoft.com/office/word/2020/wordml/sdtdatahash" xmlns:w16se="http://schemas.microsoft.com/office/word/2015/wordml/symex" mc:Ignorable="w14 w15 w16se w16cid w16 w16cex w16sdtdh">
+<w:styles xmlns:mc="http://schemas.openxmlformats.org/markup-compatibility/2006" xmlns:r="http://schemas.openxmlformats.org/officeDocument/2006/relationships" xmlns:w="http://schemas.openxmlformats.org/wordprocessingml/2006/main" xmlns:w14="http://schemas.microsoft.com/office/word/2010/wordml" xmlns:w15="http://schemas.microsoft.com/office/word/2012/wordml" xmlns:w16cex="http://schemas.microsoft.com/office/word/2018/wordml/cex" xmlns:w16cid="http://schemas.microsoft.com/office/word/2016/wordml/cid" xmlns:w16="http://schemas.microsoft.com/office/word/2018/wordml" xmlns:w16du="http://schemas.microsoft.com/office/word/2023/wordml/word16du" xmlns:w16sdtdh="http://schemas.microsoft.com/office/word/2020/wordml/sdtdatahash" xmlns:w16se="http://schemas.microsoft.com/office/word/2015/wordml/symex" mc:Ignorable="w14 w15 w16se w16cid w16 w16cex w16sdtdh w16du">
   <w:docDefaults>
     <w:rPrDefault>
       <w:rPr>
@@ -4786,16 +3874,16 @@
     <w:lsdException w:name="Unresolved Mention" w:semiHidden="1" w:unhideWhenUsed="1"/>
     <w:lsdException w:name="Smart Link" w:semiHidden="1" w:unhideWhenUsed="1"/>
   </w:latentStyles>
-  <w:style w:type="paragraph" w:default="1" w:styleId="Normaal">
+  <w:style w:type="paragraph" w:default="1" w:styleId="Normal">
     <w:name w:val="Normal"/>
     <w:qFormat/>
     <w:rsid w:val="00833D58"/>
   </w:style>
-  <w:style w:type="paragraph" w:styleId="Opskrif1">
+  <w:style w:type="paragraph" w:styleId="Heading1">
     <w:name w:val="heading 1"/>
-    <w:basedOn w:val="Normaal"/>
-    <w:next w:val="Normaal"/>
-    <w:link w:val="Opskrif1Kar"/>
+    <w:basedOn w:val="Normal"/>
+    <w:next w:val="Normal"/>
+    <w:link w:val="Heading1Char"/>
     <w:uiPriority w:val="9"/>
     <w:qFormat/>
     <w:rsid w:val="001F6FBC"/>
@@ -4812,11 +3900,11 @@
       <w:szCs w:val="32"/>
     </w:rPr>
   </w:style>
-  <w:style w:type="paragraph" w:styleId="Opskrif2">
+  <w:style w:type="paragraph" w:styleId="Heading2">
     <w:name w:val="heading 2"/>
-    <w:basedOn w:val="Normaal"/>
-    <w:next w:val="Normaal"/>
-    <w:link w:val="Opskrif2Kar"/>
+    <w:basedOn w:val="Normal"/>
+    <w:next w:val="Normal"/>
+    <w:link w:val="Heading2Char"/>
     <w:uiPriority w:val="9"/>
     <w:unhideWhenUsed/>
     <w:qFormat/>
@@ -4834,11 +3922,11 @@
       <w:szCs w:val="26"/>
     </w:rPr>
   </w:style>
-  <w:style w:type="paragraph" w:styleId="Opskrif3">
+  <w:style w:type="paragraph" w:styleId="Heading3">
     <w:name w:val="heading 3"/>
-    <w:basedOn w:val="Normaal"/>
-    <w:next w:val="Normaal"/>
-    <w:link w:val="Opskrif3Kar"/>
+    <w:basedOn w:val="Normal"/>
+    <w:next w:val="Normal"/>
+    <w:link w:val="Heading3Char"/>
     <w:uiPriority w:val="9"/>
     <w:unhideWhenUsed/>
     <w:qFormat/>
@@ -4856,11 +3944,11 @@
       <w:szCs w:val="24"/>
     </w:rPr>
   </w:style>
-  <w:style w:type="paragraph" w:styleId="Opskrif7">
+  <w:style w:type="paragraph" w:styleId="Heading7">
     <w:name w:val="heading 7"/>
-    <w:basedOn w:val="Normaal"/>
-    <w:next w:val="Normaal"/>
-    <w:link w:val="Opskrif7Kar"/>
+    <w:basedOn w:val="Normal"/>
+    <w:next w:val="Normal"/>
+    <w:link w:val="Heading7Char"/>
     <w:uiPriority w:val="9"/>
     <w:semiHidden/>
     <w:unhideWhenUsed/>
@@ -4879,13 +3967,13 @@
       <w:color w:val="1F3763" w:themeColor="accent1" w:themeShade="7F"/>
     </w:rPr>
   </w:style>
-  <w:style w:type="character" w:default="1" w:styleId="Verstekparagraaffont">
+  <w:style w:type="character" w:default="1" w:styleId="DefaultParagraphFont">
     <w:name w:val="Default Paragraph Font"/>
     <w:uiPriority w:val="1"/>
     <w:semiHidden/>
     <w:unhideWhenUsed/>
   </w:style>
-  <w:style w:type="table" w:default="1" w:styleId="Standaardtabel">
+  <w:style w:type="table" w:default="1" w:styleId="TableNormal">
     <w:name w:val="Normal Table"/>
     <w:uiPriority w:val="99"/>
     <w:semiHidden/>
@@ -4900,16 +3988,16 @@
       </w:tblCellMar>
     </w:tblPr>
   </w:style>
-  <w:style w:type="numbering" w:default="1" w:styleId="Geenlys">
+  <w:style w:type="numbering" w:default="1" w:styleId="NoList">
     <w:name w:val="No List"/>
     <w:uiPriority w:val="99"/>
     <w:semiHidden/>
     <w:unhideWhenUsed/>
   </w:style>
-  <w:style w:type="character" w:customStyle="1" w:styleId="Opskrif2Kar">
-    <w:name w:val="Opskrif 2 Kar"/>
-    <w:basedOn w:val="Verstekparagraaffont"/>
-    <w:link w:val="Opskrif2"/>
+  <w:style w:type="character" w:customStyle="1" w:styleId="Heading2Char">
+    <w:name w:val="Heading 2 Char"/>
+    <w:basedOn w:val="DefaultParagraphFont"/>
+    <w:link w:val="Heading2"/>
     <w:uiPriority w:val="99"/>
     <w:rsid w:val="001F6FBC"/>
     <w:rPr>
@@ -4919,10 +4007,10 @@
       <w:szCs w:val="26"/>
     </w:rPr>
   </w:style>
-  <w:style w:type="character" w:customStyle="1" w:styleId="Opskrif1Kar">
-    <w:name w:val="Opskrif 1 Kar"/>
-    <w:basedOn w:val="Verstekparagraaffont"/>
-    <w:link w:val="Opskrif1"/>
+  <w:style w:type="character" w:customStyle="1" w:styleId="Heading1Char">
+    <w:name w:val="Heading 1 Char"/>
+    <w:basedOn w:val="DefaultParagraphFont"/>
+    <w:link w:val="Heading1"/>
     <w:uiPriority w:val="9"/>
     <w:rsid w:val="001F6FBC"/>
     <w:rPr>
@@ -4932,10 +4020,10 @@
       <w:szCs w:val="32"/>
     </w:rPr>
   </w:style>
-  <w:style w:type="character" w:customStyle="1" w:styleId="Opskrif3Kar">
-    <w:name w:val="Opskrif 3 Kar"/>
-    <w:basedOn w:val="Verstekparagraaffont"/>
-    <w:link w:val="Opskrif3"/>
+  <w:style w:type="character" w:customStyle="1" w:styleId="Heading3Char">
+    <w:name w:val="Heading 3 Char"/>
+    <w:basedOn w:val="DefaultParagraphFont"/>
+    <w:link w:val="Heading3"/>
     <w:uiPriority w:val="9"/>
     <w:rsid w:val="001F6FBC"/>
     <w:rPr>
@@ -4945,10 +4033,10 @@
       <w:szCs w:val="24"/>
     </w:rPr>
   </w:style>
-  <w:style w:type="paragraph" w:styleId="TOC-opskrif">
+  <w:style w:type="paragraph" w:styleId="TOCHeading">
     <w:name w:val="TOC Heading"/>
-    <w:basedOn w:val="Opskrif1"/>
-    <w:next w:val="Normaal"/>
+    <w:basedOn w:val="Heading1"/>
+    <w:next w:val="Normal"/>
     <w:uiPriority w:val="39"/>
     <w:unhideWhenUsed/>
     <w:qFormat/>
@@ -4962,8 +4050,8 @@
   </w:style>
   <w:style w:type="paragraph" w:styleId="TOC2">
     <w:name w:val="toc 2"/>
-    <w:basedOn w:val="Normaal"/>
-    <w:next w:val="Normaal"/>
+    <w:basedOn w:val="Normal"/>
+    <w:next w:val="Normal"/>
     <w:autoRedefine/>
     <w:uiPriority w:val="39"/>
     <w:unhideWhenUsed/>
@@ -4975,8 +4063,8 @@
   </w:style>
   <w:style w:type="paragraph" w:styleId="TOC1">
     <w:name w:val="toc 1"/>
-    <w:basedOn w:val="Normaal"/>
-    <w:next w:val="Normaal"/>
+    <w:basedOn w:val="Normal"/>
+    <w:next w:val="Normal"/>
     <w:autoRedefine/>
     <w:uiPriority w:val="39"/>
     <w:unhideWhenUsed/>
@@ -4985,9 +4073,9 @@
       <w:spacing w:after="100"/>
     </w:pPr>
   </w:style>
-  <w:style w:type="character" w:styleId="Hiperskakel">
+  <w:style w:type="character" w:styleId="Hyperlink">
     <w:name w:val="Hyperlink"/>
-    <w:basedOn w:val="Verstekparagraaffont"/>
+    <w:basedOn w:val="DefaultParagraphFont"/>
     <w:uiPriority w:val="99"/>
     <w:unhideWhenUsed/>
     <w:rsid w:val="00F724CA"/>
@@ -4998,8 +4086,8 @@
   </w:style>
   <w:style w:type="paragraph" w:styleId="TOC3">
     <w:name w:val="toc 3"/>
-    <w:basedOn w:val="Normaal"/>
-    <w:next w:val="Normaal"/>
+    <w:basedOn w:val="Normal"/>
+    <w:next w:val="Normal"/>
     <w:autoRedefine/>
     <w:uiPriority w:val="39"/>
     <w:unhideWhenUsed/>
@@ -5009,9 +4097,9 @@
       <w:ind w:left="440"/>
     </w:pPr>
   </w:style>
-  <w:style w:type="paragraph" w:styleId="LysParagraaf">
+  <w:style w:type="paragraph" w:styleId="ListParagraph">
     <w:name w:val="List Paragraph"/>
-    <w:basedOn w:val="Normaal"/>
+    <w:basedOn w:val="Normal"/>
     <w:uiPriority w:val="34"/>
     <w:qFormat/>
     <w:rsid w:val="005A4D46"/>
@@ -5022,7 +4110,7 @@
   </w:style>
   <w:style w:type="paragraph" w:customStyle="1" w:styleId="TableofContents">
     <w:name w:val="Table of Contents"/>
-    <w:basedOn w:val="Normaal"/>
+    <w:basedOn w:val="Normal"/>
     <w:link w:val="TableofContentsText"/>
     <w:uiPriority w:val="99"/>
     <w:rsid w:val="001A1E01"/>
@@ -5043,7 +4131,7 @@
   </w:style>
   <w:style w:type="character" w:customStyle="1" w:styleId="TableofContentsText">
     <w:name w:val="Table of Contents Text"/>
-    <w:basedOn w:val="Verstekparagraaffont"/>
+    <w:basedOn w:val="DefaultParagraphFont"/>
     <w:link w:val="TableofContents"/>
     <w:uiPriority w:val="99"/>
     <w:rsid w:val="001A1E01"/>
@@ -5056,10 +4144,10 @@
       <w:lang w:val="x-none"/>
     </w:rPr>
   </w:style>
-  <w:style w:type="character" w:customStyle="1" w:styleId="Opskrif7Kar">
-    <w:name w:val="Opskrif 7 Kar"/>
-    <w:basedOn w:val="Verstekparagraaffont"/>
-    <w:link w:val="Opskrif7"/>
+  <w:style w:type="character" w:customStyle="1" w:styleId="Heading7Char">
+    <w:name w:val="Heading 7 Char"/>
+    <w:basedOn w:val="DefaultParagraphFont"/>
+    <w:link w:val="Heading7"/>
     <w:uiPriority w:val="9"/>
     <w:semiHidden/>
     <w:rsid w:val="006A3F87"/>

</xml_diff>